<commit_message>
start on functors, finish simple oo
</commit_message>
<xml_diff>
--- a/NOTE_Book_ Programming 101s.docx
+++ b/NOTE_Book_ Programming 101s.docx
@@ -1323,29 +1323,14 @@
       <w:r>
         <w:t xml:space="preserve">) </w:t>
       </w:r>
-      <w:bookmarkStart w:id="0" w:name="_GoBack"/>
-      <w:bookmarkEnd w:id="0"/>
-      <w:r>
-        <w:fldChar w:fldCharType="begin"/>
-      </w:r>
-      <w:r>
-        <w:instrText xml:space="preserve"> HYPERLINK "https://en.wikipedia.org/wiki/Semigroup" </w:instrText>
-      </w:r>
-      <w:r>
-        <w:fldChar w:fldCharType="separate"/>
-      </w:r>
-      <w:r>
-        <w:rPr>
-          <w:rStyle w:val="Hyperlink"/>
-        </w:rPr>
-        <w:t>https://en.wikipedia.org/wiki/Semigroup</w:t>
-      </w:r>
-      <w:r>
-        <w:rPr>
-          <w:rStyle w:val="Hyperlink"/>
-        </w:rPr>
-        <w:fldChar w:fldCharType="end"/>
-      </w:r>
+      <w:hyperlink r:id="rId10" w:history="1">
+        <w:r>
+          <w:rPr>
+            <w:rStyle w:val="Hyperlink"/>
+          </w:rPr>
+          <w:t>https://en.wikipedia.org/wiki/Semigroup</w:t>
+        </w:r>
+      </w:hyperlink>
     </w:p>
     <w:p>
       <w:pPr>
@@ -1435,7 +1420,7 @@
           <w:numId w:val="6"/>
         </w:numPr>
       </w:pPr>
-      <w:hyperlink r:id="rId10" w:history="1">
+      <w:hyperlink r:id="rId11" w:history="1">
         <w:r>
           <w:rPr>
             <w:rStyle w:val="Hyperlink"/>
@@ -1444,9 +1429,14 @@
         </w:r>
       </w:hyperlink>
       <w:r>
-        <w:t xml:space="preserve">, links to </w:t>
-      </w:r>
-      <w:hyperlink r:id="rId11" w:history="1">
+        <w:t xml:space="preserve">, </w:t>
+      </w:r>
+      <w:bookmarkStart w:id="0" w:name="_GoBack"/>
+      <w:bookmarkEnd w:id="0"/>
+      <w:r>
+        <w:t xml:space="preserve">links to </w:t>
+      </w:r>
+      <w:hyperlink r:id="rId12" w:history="1">
         <w:r>
           <w:rPr>
             <w:rStyle w:val="Hyperlink"/>
@@ -1461,6 +1451,66 @@
     <w:p>
       <w:pPr>
         <w:numPr>
+          <w:ilvl w:val="2"/>
+          <w:numId w:val="6"/>
+        </w:numPr>
+      </w:pPr>
+      <w:hyperlink r:id="rId13" w:history="1">
+        <w:r>
+          <w:rPr>
+            <w:rStyle w:val="Hyperlink"/>
+          </w:rPr>
+          <w:t>http://www.codefugue.com/haskell-in-c-sharp-functors/</w:t>
+        </w:r>
+      </w:hyperlink>
+      <w:r>
+        <w:t xml:space="preserve"> </w:t>
+      </w:r>
+    </w:p>
+    <w:p>
+      <w:pPr>
+        <w:numPr>
+          <w:ilvl w:val="2"/>
+          <w:numId w:val="6"/>
+        </w:numPr>
+      </w:pPr>
+      <w:r>
+        <w:t xml:space="preserve">is </w:t>
+      </w:r>
+      <w:r>
+        <w:t xml:space="preserve">new </w:t>
+      </w:r>
+      <w:proofErr w:type="spellStart"/>
+      <w:proofErr w:type="gramStart"/>
+      <w:r>
+        <w:t>c#</w:t>
+      </w:r>
+      <w:proofErr w:type="spellEnd"/>
+      <w:r>
+        <w:t xml:space="preserve"> </w:t>
+      </w:r>
+      <w:r>
+        <w:t>?</w:t>
+      </w:r>
+      <w:proofErr w:type="gramEnd"/>
+      <w:r>
+        <w:t>.</w:t>
+      </w:r>
+      <w:r>
+        <w:t xml:space="preserve"> operator a </w:t>
+      </w:r>
+      <w:proofErr w:type="spellStart"/>
+      <w:r>
+        <w:t>functor</w:t>
+      </w:r>
+      <w:proofErr w:type="spellEnd"/>
+      <w:r>
+        <w:t>???</w:t>
+      </w:r>
+    </w:p>
+    <w:p>
+      <w:pPr>
+        <w:numPr>
           <w:ilvl w:val="1"/>
           <w:numId w:val="6"/>
         </w:numPr>
@@ -1492,7 +1542,7 @@
           <w:u w:val="none"/>
         </w:rPr>
       </w:pPr>
-      <w:hyperlink r:id="rId12" w:history="1">
+      <w:hyperlink r:id="rId14" w:history="1">
         <w:r>
           <w:rPr>
             <w:rStyle w:val="Hyperlink"/>
@@ -1510,7 +1560,7 @@
           <w:numId w:val="6"/>
         </w:numPr>
       </w:pPr>
-      <w:hyperlink r:id="rId13" w:history="1">
+      <w:hyperlink r:id="rId15" w:history="1">
         <w:r>
           <w:rPr>
             <w:color w:val="0563C1"/>
@@ -1529,7 +1579,7 @@
           <w:numId w:val="6"/>
         </w:numPr>
       </w:pPr>
-      <w:hyperlink r:id="rId14" w:history="1">
+      <w:hyperlink r:id="rId16" w:history="1">
         <w:r>
           <w:rPr>
             <w:color w:val="0563C1"/>
@@ -1665,7 +1715,6 @@
           <w:sz w:val="24"/>
           <w:szCs w:val="24"/>
         </w:rPr>
-        <w:lastRenderedPageBreak/>
         <w:t xml:space="preserve">Comments </w:t>
       </w:r>
       <w:proofErr w:type="spellStart"/>
@@ -1798,7 +1847,7 @@
           <w:numId w:val="14"/>
         </w:numPr>
       </w:pPr>
-      <w:hyperlink r:id="rId15" w:history="1">
+      <w:hyperlink r:id="rId17" w:history="1">
         <w:r>
           <w:rPr>
             <w:color w:val="0563C1"/>
@@ -2135,7 +2184,7 @@
           <w:numId w:val="16"/>
         </w:numPr>
       </w:pPr>
-      <w:hyperlink r:id="rId16" w:history="1">
+      <w:hyperlink r:id="rId18" w:history="1">
         <w:r>
           <w:rPr>
             <w:color w:val="0563C1"/>
@@ -2169,7 +2218,7 @@
           <w:numId w:val="16"/>
         </w:numPr>
       </w:pPr>
-      <w:hyperlink r:id="rId17" w:history="1">
+      <w:hyperlink r:id="rId19" w:history="1">
         <w:r>
           <w:rPr>
             <w:color w:val="0563C1"/>
@@ -2272,6 +2321,7 @@
           <w:sz w:val="24"/>
           <w:szCs w:val="24"/>
         </w:rPr>
+        <w:lastRenderedPageBreak/>
         <w:t xml:space="preserve">SOAP will save us - until it gets dirtied by everyone thinking they </w:t>
       </w:r>
       <w:proofErr w:type="gramStart"/>
@@ -2303,7 +2353,6 @@
           <w:sz w:val="24"/>
           <w:szCs w:val="24"/>
         </w:rPr>
-        <w:lastRenderedPageBreak/>
         <w:t>REST (https://en.wikipedia.org/wiki/Representational_state_transfer) vs immutable</w:t>
       </w:r>
     </w:p>
@@ -2360,7 +2409,7 @@
           <w:numId w:val="18"/>
         </w:numPr>
       </w:pPr>
-      <w:hyperlink r:id="rId18" w:anchor="Architectural_properties)" w:history="1">
+      <w:hyperlink r:id="rId20" w:anchor="Architectural_properties)" w:history="1">
         <w:r>
           <w:rPr>
             <w:color w:val="0563C1"/>
@@ -2741,6 +2790,7 @@
           <w:sz w:val="16"/>
           <w:szCs w:val="16"/>
         </w:rPr>
+        <w:lastRenderedPageBreak/>
         <w:t xml:space="preserve">`type </w:t>
       </w:r>
       <w:proofErr w:type="spellStart"/>
@@ -2791,99 +2841,811 @@
           <w:sz w:val="16"/>
           <w:szCs w:val="16"/>
         </w:rPr>
+        <w:t xml:space="preserve">would you define a </w:t>
+      </w:r>
+      <w:proofErr w:type="spellStart"/>
+      <w:r>
+        <w:rPr>
+          <w:sz w:val="16"/>
+          <w:szCs w:val="16"/>
+        </w:rPr>
+        <w:t>DoThing</w:t>
+      </w:r>
+      <w:proofErr w:type="spellEnd"/>
+      <w:r>
+        <w:rPr>
+          <w:sz w:val="16"/>
+          <w:szCs w:val="16"/>
+        </w:rPr>
+        <w:t xml:space="preserve"> on </w:t>
+      </w:r>
+      <w:proofErr w:type="spellStart"/>
+      <w:r>
+        <w:rPr>
+          <w:sz w:val="16"/>
+          <w:szCs w:val="16"/>
+        </w:rPr>
+        <w:t>MyType</w:t>
+      </w:r>
+      <w:proofErr w:type="spellEnd"/>
+      <w:r>
+        <w:rPr>
+          <w:sz w:val="16"/>
+          <w:szCs w:val="16"/>
+        </w:rPr>
+        <w:t xml:space="preserve"> which then does a case and calls the </w:t>
+      </w:r>
+      <w:proofErr w:type="spellStart"/>
+      <w:r>
+        <w:rPr>
+          <w:sz w:val="16"/>
+          <w:szCs w:val="16"/>
+        </w:rPr>
+        <w:t>DoThing</w:t>
+      </w:r>
+      <w:proofErr w:type="spellEnd"/>
+      <w:r>
+        <w:rPr>
+          <w:sz w:val="16"/>
+          <w:szCs w:val="16"/>
+        </w:rPr>
+        <w:t xml:space="preserve"> which you've also defined on </w:t>
+      </w:r>
+      <w:proofErr w:type="spellStart"/>
+      <w:proofErr w:type="gramStart"/>
+      <w:r>
+        <w:rPr>
+          <w:sz w:val="16"/>
+          <w:szCs w:val="16"/>
+        </w:rPr>
+        <w:t>foo,bar</w:t>
+      </w:r>
+      <w:proofErr w:type="spellEnd"/>
+      <w:proofErr w:type="gramEnd"/>
+      <w:r>
+        <w:rPr>
+          <w:sz w:val="16"/>
+          <w:szCs w:val="16"/>
+        </w:rPr>
+        <w:t xml:space="preserve"> and pee or would you push the case up to the point of call?</w:t>
+      </w:r>
+    </w:p>
+    <w:p>
+      <w:r>
+        <w:rPr>
+          <w:sz w:val="16"/>
+          <w:szCs w:val="16"/>
+        </w:rPr>
+        <w:t xml:space="preserve">A long question I know and no-doubt no correct answer, I'm just wondering what the thinking is - e.g. in the elm code at </w:t>
+      </w:r>
+      <w:proofErr w:type="spellStart"/>
+      <w:r>
+        <w:rPr>
+          <w:sz w:val="16"/>
+          <w:szCs w:val="16"/>
+        </w:rPr>
+        <w:t>trp</w:t>
+      </w:r>
+      <w:proofErr w:type="spellEnd"/>
+      <w:r>
+        <w:rPr>
+          <w:sz w:val="16"/>
+          <w:szCs w:val="16"/>
+        </w:rPr>
+        <w:t>?</w:t>
+      </w:r>
+    </w:p>
+    <w:p/>
+    <w:p>
+      <w:proofErr w:type="spellStart"/>
+      <w:r>
+        <w:rPr>
+          <w:sz w:val="16"/>
+          <w:szCs w:val="16"/>
+        </w:rPr>
+        <w:t>julianjelfs</w:t>
+      </w:r>
+      <w:proofErr w:type="spellEnd"/>
+      <w:r>
+        <w:rPr>
+          <w:sz w:val="16"/>
+          <w:szCs w:val="16"/>
+        </w:rPr>
+        <w:t xml:space="preserve"> [13:40] </w:t>
+      </w:r>
+    </w:p>
+    <w:p>
+      <w:proofErr w:type="gramStart"/>
+      <w:r>
+        <w:rPr>
+          <w:sz w:val="16"/>
+          <w:szCs w:val="16"/>
+        </w:rPr>
+        <w:t>So</w:t>
+      </w:r>
+      <w:proofErr w:type="gramEnd"/>
+      <w:r>
+        <w:rPr>
+          <w:sz w:val="16"/>
+          <w:szCs w:val="16"/>
+        </w:rPr>
+        <w:t xml:space="preserve"> if I understand you correctly you want to pass an instance of </w:t>
+      </w:r>
+      <w:proofErr w:type="spellStart"/>
+      <w:r>
+        <w:rPr>
+          <w:sz w:val="16"/>
+          <w:szCs w:val="16"/>
+        </w:rPr>
+        <w:t>MyType</w:t>
+      </w:r>
+      <w:proofErr w:type="spellEnd"/>
+      <w:r>
+        <w:rPr>
+          <w:sz w:val="16"/>
+          <w:szCs w:val="16"/>
+        </w:rPr>
+        <w:t xml:space="preserve"> into a function called </w:t>
+      </w:r>
+      <w:proofErr w:type="spellStart"/>
+      <w:r>
+        <w:rPr>
+          <w:sz w:val="16"/>
+          <w:szCs w:val="16"/>
+        </w:rPr>
+        <w:t>DoThing</w:t>
+      </w:r>
+      <w:proofErr w:type="spellEnd"/>
+      <w:r>
+        <w:rPr>
+          <w:sz w:val="16"/>
+          <w:szCs w:val="16"/>
+        </w:rPr>
+        <w:t xml:space="preserve"> and have it do something different in each case?</w:t>
+      </w:r>
+    </w:p>
+    <w:p/>
+    <w:p>
+      <w:proofErr w:type="spellStart"/>
+      <w:r>
+        <w:rPr>
+          <w:sz w:val="16"/>
+          <w:szCs w:val="16"/>
+        </w:rPr>
+        <w:t>psweeney</w:t>
+      </w:r>
+      <w:proofErr w:type="spellEnd"/>
+      <w:r>
+        <w:rPr>
+          <w:sz w:val="16"/>
+          <w:szCs w:val="16"/>
+        </w:rPr>
+        <w:t xml:space="preserve"> [13:41] </w:t>
+      </w:r>
+    </w:p>
+    <w:p>
+      <w:r>
+        <w:rPr>
+          <w:sz w:val="16"/>
+          <w:szCs w:val="16"/>
+        </w:rPr>
+        <w:t xml:space="preserve">I guess yes that's the right way of saying </w:t>
+      </w:r>
+      <w:proofErr w:type="gramStart"/>
+      <w:r>
+        <w:rPr>
+          <w:sz w:val="16"/>
+          <w:szCs w:val="16"/>
+        </w:rPr>
+        <w:t>it :</w:t>
+      </w:r>
+      <w:proofErr w:type="spellStart"/>
+      <w:r>
+        <w:rPr>
+          <w:sz w:val="16"/>
+          <w:szCs w:val="16"/>
+        </w:rPr>
+        <w:t>slightly</w:t>
+      </w:r>
+      <w:proofErr w:type="gramEnd"/>
+      <w:r>
+        <w:rPr>
+          <w:sz w:val="16"/>
+          <w:szCs w:val="16"/>
+        </w:rPr>
+        <w:t>_smiling_face</w:t>
+      </w:r>
+      <w:proofErr w:type="spellEnd"/>
+      <w:r>
+        <w:rPr>
+          <w:sz w:val="16"/>
+          <w:szCs w:val="16"/>
+        </w:rPr>
+        <w:t>:</w:t>
+      </w:r>
+    </w:p>
+    <w:p/>
+    <w:p>
+      <w:proofErr w:type="spellStart"/>
+      <w:r>
+        <w:rPr>
+          <w:sz w:val="16"/>
+          <w:szCs w:val="16"/>
+        </w:rPr>
+        <w:t>julianjelfs</w:t>
+      </w:r>
+      <w:proofErr w:type="spellEnd"/>
+      <w:r>
+        <w:rPr>
+          <w:sz w:val="16"/>
+          <w:szCs w:val="16"/>
+        </w:rPr>
+        <w:t xml:space="preserve"> [13:41] </w:t>
+      </w:r>
+    </w:p>
+    <w:p>
+      <w:proofErr w:type="gramStart"/>
+      <w:r>
+        <w:rPr>
+          <w:sz w:val="16"/>
+          <w:szCs w:val="16"/>
+        </w:rPr>
+        <w:t>so</w:t>
+      </w:r>
+      <w:proofErr w:type="gramEnd"/>
+      <w:r>
+        <w:rPr>
+          <w:sz w:val="16"/>
+          <w:szCs w:val="16"/>
+        </w:rPr>
+        <w:t xml:space="preserve"> I think that _is_ a little bit language specific ...</w:t>
+      </w:r>
+    </w:p>
+    <w:p>
+      <w:proofErr w:type="spellStart"/>
+      <w:r>
+        <w:rPr>
+          <w:sz w:val="16"/>
+          <w:szCs w:val="16"/>
+        </w:rPr>
+        <w:t>haskell</w:t>
+      </w:r>
+      <w:proofErr w:type="spellEnd"/>
+      <w:r>
+        <w:rPr>
+          <w:sz w:val="16"/>
+          <w:szCs w:val="16"/>
+        </w:rPr>
+        <w:t xml:space="preserve"> is nice because you can </w:t>
+      </w:r>
+      <w:proofErr w:type="gramStart"/>
+      <w:r>
+        <w:rPr>
+          <w:sz w:val="16"/>
+          <w:szCs w:val="16"/>
+        </w:rPr>
+        <w:t>actually patterns</w:t>
+      </w:r>
+      <w:proofErr w:type="gramEnd"/>
+      <w:r>
+        <w:rPr>
+          <w:sz w:val="16"/>
+          <w:szCs w:val="16"/>
+        </w:rPr>
+        <w:t xml:space="preserve"> match in the function declaration e.g.</w:t>
+      </w:r>
+    </w:p>
+    <w:p>
+      <w:r>
+        <w:rPr>
+          <w:sz w:val="16"/>
+          <w:szCs w:val="16"/>
+        </w:rPr>
+        <w:t> ```</w:t>
+      </w:r>
+      <w:proofErr w:type="spellStart"/>
+      <w:proofErr w:type="gramStart"/>
+      <w:r>
+        <w:rPr>
+          <w:sz w:val="16"/>
+          <w:szCs w:val="16"/>
+        </w:rPr>
+        <w:t>doThing</w:t>
+      </w:r>
+      <w:proofErr w:type="spellEnd"/>
+      <w:r>
+        <w:rPr>
+          <w:sz w:val="16"/>
+          <w:szCs w:val="16"/>
+        </w:rPr>
+        <w:t xml:space="preserve"> :</w:t>
+      </w:r>
+      <w:proofErr w:type="gramEnd"/>
+      <w:r>
+        <w:rPr>
+          <w:sz w:val="16"/>
+          <w:szCs w:val="16"/>
+        </w:rPr>
+        <w:t xml:space="preserve">: </w:t>
+      </w:r>
+      <w:proofErr w:type="spellStart"/>
+      <w:r>
+        <w:rPr>
+          <w:sz w:val="16"/>
+          <w:szCs w:val="16"/>
+        </w:rPr>
+        <w:t>MyType</w:t>
+      </w:r>
+      <w:proofErr w:type="spellEnd"/>
+      <w:r>
+        <w:rPr>
+          <w:sz w:val="16"/>
+          <w:szCs w:val="16"/>
+        </w:rPr>
+        <w:t xml:space="preserve"> -&gt; Whatever --definition</w:t>
+      </w:r>
+    </w:p>
+    <w:p>
+      <w:proofErr w:type="spellStart"/>
+      <w:r>
+        <w:rPr>
+          <w:sz w:val="16"/>
+          <w:szCs w:val="16"/>
+        </w:rPr>
+        <w:t>doThing</w:t>
+      </w:r>
+      <w:proofErr w:type="spellEnd"/>
+      <w:r>
+        <w:rPr>
+          <w:sz w:val="16"/>
+          <w:szCs w:val="16"/>
+        </w:rPr>
+        <w:t xml:space="preserve"> Foo = </w:t>
+      </w:r>
+      <w:proofErr w:type="spellStart"/>
+      <w:r>
+        <w:rPr>
+          <w:sz w:val="16"/>
+          <w:szCs w:val="16"/>
+        </w:rPr>
+        <w:t>fooversion</w:t>
+      </w:r>
+      <w:proofErr w:type="spellEnd"/>
+    </w:p>
+    <w:p>
+      <w:proofErr w:type="spellStart"/>
+      <w:r>
+        <w:rPr>
+          <w:sz w:val="16"/>
+          <w:szCs w:val="16"/>
+        </w:rPr>
+        <w:t>doThing</w:t>
+      </w:r>
+      <w:proofErr w:type="spellEnd"/>
+      <w:r>
+        <w:rPr>
+          <w:sz w:val="16"/>
+          <w:szCs w:val="16"/>
+        </w:rPr>
+        <w:t xml:space="preserve"> Bar = </w:t>
+      </w:r>
+      <w:proofErr w:type="spellStart"/>
+      <w:r>
+        <w:rPr>
+          <w:sz w:val="16"/>
+          <w:szCs w:val="16"/>
+        </w:rPr>
+        <w:t>barversion</w:t>
+      </w:r>
+      <w:proofErr w:type="spellEnd"/>
+    </w:p>
+    <w:p>
+      <w:proofErr w:type="spellStart"/>
+      <w:r>
+        <w:rPr>
+          <w:sz w:val="16"/>
+          <w:szCs w:val="16"/>
+        </w:rPr>
+        <w:t>doThing</w:t>
+      </w:r>
+      <w:proofErr w:type="spellEnd"/>
+      <w:r>
+        <w:rPr>
+          <w:sz w:val="16"/>
+          <w:szCs w:val="16"/>
+        </w:rPr>
+        <w:t xml:space="preserve"> Pee = </w:t>
+      </w:r>
+      <w:proofErr w:type="spellStart"/>
+      <w:r>
+        <w:rPr>
+          <w:sz w:val="16"/>
+          <w:szCs w:val="16"/>
+        </w:rPr>
+        <w:t>peeversion</w:t>
+      </w:r>
+      <w:proofErr w:type="spellEnd"/>
+    </w:p>
+    <w:p>
+      <w:r>
+        <w:rPr>
+          <w:sz w:val="16"/>
+          <w:szCs w:val="16"/>
+        </w:rPr>
+        <w:t>```</w:t>
+      </w:r>
+    </w:p>
+    <w:p>
+      <w:r>
+        <w:rPr>
+          <w:sz w:val="16"/>
+          <w:szCs w:val="16"/>
+        </w:rPr>
+        <w:t>and you can tell the compiler to fail if you are left with a partial function (i.e. a function that does not cover all cases)</w:t>
+      </w:r>
+    </w:p>
+    <w:p>
+      <w:r>
+        <w:rPr>
+          <w:sz w:val="16"/>
+          <w:szCs w:val="16"/>
+        </w:rPr>
+        <w:t>with Elm, the pattern match would be pushed into the function body, but basically the same</w:t>
+      </w:r>
+    </w:p>
+    <w:p/>
+    <w:p>
+      <w:proofErr w:type="spellStart"/>
+      <w:r>
+        <w:rPr>
+          <w:sz w:val="16"/>
+          <w:szCs w:val="16"/>
+        </w:rPr>
+        <w:t>psweeney</w:t>
+      </w:r>
+      <w:proofErr w:type="spellEnd"/>
+      <w:r>
+        <w:rPr>
+          <w:sz w:val="16"/>
+          <w:szCs w:val="16"/>
+        </w:rPr>
+        <w:t xml:space="preserve"> [13:44] </w:t>
+      </w:r>
+    </w:p>
+    <w:p>
+      <w:r>
+        <w:rPr>
+          <w:sz w:val="16"/>
+          <w:szCs w:val="16"/>
+        </w:rPr>
+        <w:t xml:space="preserve">I did wonder that, but thought about the case where one not defined but as you say compiler would pick it up - </w:t>
+      </w:r>
+      <w:proofErr w:type="spellStart"/>
+      <w:r>
+        <w:rPr>
+          <w:sz w:val="16"/>
+          <w:szCs w:val="16"/>
+        </w:rPr>
+        <w:t>doh</w:t>
+      </w:r>
+      <w:proofErr w:type="spellEnd"/>
+      <w:r>
+        <w:rPr>
+          <w:sz w:val="16"/>
+          <w:szCs w:val="16"/>
+        </w:rPr>
+        <w:t>!</w:t>
+      </w:r>
+    </w:p>
+    <w:p/>
+    <w:p>
+      <w:proofErr w:type="spellStart"/>
+      <w:r>
+        <w:rPr>
+          <w:sz w:val="16"/>
+          <w:szCs w:val="16"/>
+        </w:rPr>
+        <w:t>julianjelfs</w:t>
+      </w:r>
+      <w:proofErr w:type="spellEnd"/>
+      <w:r>
+        <w:rPr>
+          <w:sz w:val="16"/>
+          <w:szCs w:val="16"/>
+        </w:rPr>
+        <w:t xml:space="preserve"> [13:44] </w:t>
+      </w:r>
+    </w:p>
+    <w:p>
+      <w:r>
+        <w:rPr>
+          <w:sz w:val="16"/>
+          <w:szCs w:val="16"/>
+        </w:rPr>
+        <w:t>there is a related question ...</w:t>
+      </w:r>
+    </w:p>
+    <w:p>
+      <w:r>
+        <w:rPr>
+          <w:sz w:val="16"/>
+          <w:szCs w:val="16"/>
+        </w:rPr>
+        <w:t> </w:t>
+      </w:r>
+    </w:p>
+    <w:p>
+      <w:proofErr w:type="spellStart"/>
+      <w:r>
+        <w:rPr>
+          <w:sz w:val="16"/>
+          <w:szCs w:val="16"/>
+        </w:rPr>
+        <w:t>psweeney</w:t>
+      </w:r>
+      <w:proofErr w:type="spellEnd"/>
+      <w:r>
+        <w:rPr>
+          <w:sz w:val="16"/>
+          <w:szCs w:val="16"/>
+        </w:rPr>
+        <w:t xml:space="preserve"> [13:44] </w:t>
+      </w:r>
+    </w:p>
+    <w:p>
+      <w:proofErr w:type="gramStart"/>
+      <w:r>
+        <w:rPr>
+          <w:sz w:val="16"/>
+          <w:szCs w:val="16"/>
+        </w:rPr>
+        <w:t>so</w:t>
+      </w:r>
+      <w:proofErr w:type="gramEnd"/>
+      <w:r>
+        <w:rPr>
+          <w:sz w:val="16"/>
+          <w:szCs w:val="16"/>
+        </w:rPr>
+        <w:t xml:space="preserve"> for that </w:t>
+      </w:r>
+      <w:proofErr w:type="spellStart"/>
+      <w:r>
+        <w:rPr>
+          <w:sz w:val="16"/>
+          <w:szCs w:val="16"/>
+        </w:rPr>
+        <w:t>useage</w:t>
+      </w:r>
+      <w:proofErr w:type="spellEnd"/>
+      <w:r>
+        <w:rPr>
+          <w:sz w:val="16"/>
+          <w:szCs w:val="16"/>
+        </w:rPr>
+        <w:t>, you'd never need case?</w:t>
+      </w:r>
+    </w:p>
+    <w:p/>
+    <w:p>
+      <w:proofErr w:type="spellStart"/>
+      <w:r>
+        <w:rPr>
+          <w:sz w:val="16"/>
+          <w:szCs w:val="16"/>
+        </w:rPr>
+        <w:t>julianjelfs</w:t>
+      </w:r>
+      <w:proofErr w:type="spellEnd"/>
+      <w:r>
+        <w:rPr>
+          <w:sz w:val="16"/>
+          <w:szCs w:val="16"/>
+        </w:rPr>
+        <w:t xml:space="preserve"> [13:45] </w:t>
+      </w:r>
+    </w:p>
+    <w:p>
+      <w:r>
+        <w:rPr>
+          <w:sz w:val="16"/>
+          <w:szCs w:val="16"/>
+        </w:rPr>
+        <w:t>what if I want to say that there is a capability `</w:t>
+      </w:r>
+      <w:proofErr w:type="spellStart"/>
+      <w:r>
+        <w:rPr>
+          <w:sz w:val="16"/>
+          <w:szCs w:val="16"/>
+        </w:rPr>
+        <w:t>doThing</w:t>
+      </w:r>
+      <w:proofErr w:type="spellEnd"/>
+      <w:r>
+        <w:rPr>
+          <w:sz w:val="16"/>
+          <w:szCs w:val="16"/>
+        </w:rPr>
+        <w:t>` to be provided by `</w:t>
+      </w:r>
+      <w:proofErr w:type="spellStart"/>
+      <w:r>
+        <w:rPr>
+          <w:sz w:val="16"/>
+          <w:szCs w:val="16"/>
+        </w:rPr>
+        <w:t>ThingDoer</w:t>
+      </w:r>
+      <w:proofErr w:type="spellEnd"/>
+      <w:r>
+        <w:rPr>
+          <w:sz w:val="16"/>
+          <w:szCs w:val="16"/>
+        </w:rPr>
+        <w:t>` types</w:t>
+      </w:r>
+    </w:p>
+    <w:p>
+      <w:r>
+        <w:rPr>
+          <w:sz w:val="16"/>
+          <w:szCs w:val="16"/>
+        </w:rPr>
+        <w:t>and I want a function that depends on its argument being able to `</w:t>
+      </w:r>
+      <w:proofErr w:type="spellStart"/>
+      <w:r>
+        <w:rPr>
+          <w:sz w:val="16"/>
+          <w:szCs w:val="16"/>
+        </w:rPr>
+        <w:t>doThing`s</w:t>
+      </w:r>
+      <w:proofErr w:type="spellEnd"/>
+    </w:p>
+    <w:p>
+      <w:r>
+        <w:rPr>
+          <w:sz w:val="16"/>
+          <w:szCs w:val="16"/>
+        </w:rPr>
+        <w:t xml:space="preserve">in this case Elm is going to fall short but not </w:t>
+      </w:r>
+      <w:proofErr w:type="spellStart"/>
+      <w:r>
+        <w:rPr>
+          <w:sz w:val="16"/>
+          <w:szCs w:val="16"/>
+        </w:rPr>
+        <w:t>haskell</w:t>
+      </w:r>
+      <w:proofErr w:type="spellEnd"/>
+    </w:p>
+    <w:p>
+      <w:r>
+        <w:rPr>
+          <w:sz w:val="16"/>
+          <w:szCs w:val="16"/>
+        </w:rPr>
+        <w:t> ```</w:t>
+      </w:r>
+      <w:proofErr w:type="spellStart"/>
+      <w:proofErr w:type="gramStart"/>
+      <w:r>
+        <w:rPr>
+          <w:sz w:val="16"/>
+          <w:szCs w:val="16"/>
+        </w:rPr>
+        <w:t>needsAThingDoer</w:t>
+      </w:r>
+      <w:proofErr w:type="spellEnd"/>
+      <w:r>
+        <w:rPr>
+          <w:sz w:val="16"/>
+          <w:szCs w:val="16"/>
+        </w:rPr>
+        <w:t xml:space="preserve"> :</w:t>
+      </w:r>
+      <w:proofErr w:type="gramEnd"/>
+      <w:r>
+        <w:rPr>
+          <w:sz w:val="16"/>
+          <w:szCs w:val="16"/>
+        </w:rPr>
+        <w:t xml:space="preserve">: </w:t>
+      </w:r>
+      <w:proofErr w:type="spellStart"/>
+      <w:r>
+        <w:rPr>
+          <w:sz w:val="16"/>
+          <w:szCs w:val="16"/>
+        </w:rPr>
+        <w:t>ThingDoer</w:t>
+      </w:r>
+      <w:proofErr w:type="spellEnd"/>
+      <w:r>
+        <w:rPr>
+          <w:sz w:val="16"/>
+          <w:szCs w:val="16"/>
+        </w:rPr>
+        <w:t xml:space="preserve"> a =&gt; a -&gt; Whatever</w:t>
+      </w:r>
+    </w:p>
+    <w:p>
+      <w:r>
+        <w:rPr>
+          <w:sz w:val="16"/>
+          <w:szCs w:val="16"/>
+        </w:rPr>
+        <w:t>```</w:t>
+      </w:r>
+    </w:p>
+    <w:p>
+      <w:r>
+        <w:rPr>
+          <w:sz w:val="16"/>
+          <w:szCs w:val="16"/>
+        </w:rPr>
         <w:lastRenderedPageBreak/>
-        <w:t xml:space="preserve">would you define a </w:t>
-      </w:r>
-      <w:proofErr w:type="spellStart"/>
-      <w:r>
-        <w:rPr>
-          <w:sz w:val="16"/>
-          <w:szCs w:val="16"/>
-        </w:rPr>
-        <w:t>DoThing</w:t>
-      </w:r>
-      <w:proofErr w:type="spellEnd"/>
-      <w:r>
-        <w:rPr>
-          <w:sz w:val="16"/>
-          <w:szCs w:val="16"/>
-        </w:rPr>
-        <w:t xml:space="preserve"> on </w:t>
-      </w:r>
-      <w:proofErr w:type="spellStart"/>
-      <w:r>
-        <w:rPr>
-          <w:sz w:val="16"/>
-          <w:szCs w:val="16"/>
-        </w:rPr>
-        <w:t>MyType</w:t>
-      </w:r>
-      <w:proofErr w:type="spellEnd"/>
-      <w:r>
-        <w:rPr>
-          <w:sz w:val="16"/>
-          <w:szCs w:val="16"/>
-        </w:rPr>
-        <w:t xml:space="preserve"> which then does a case and calls the </w:t>
-      </w:r>
-      <w:proofErr w:type="spellStart"/>
-      <w:r>
-        <w:rPr>
-          <w:sz w:val="16"/>
-          <w:szCs w:val="16"/>
-        </w:rPr>
-        <w:t>DoThing</w:t>
-      </w:r>
-      <w:proofErr w:type="spellEnd"/>
-      <w:r>
-        <w:rPr>
-          <w:sz w:val="16"/>
-          <w:szCs w:val="16"/>
-        </w:rPr>
-        <w:t xml:space="preserve"> which you've also defined on </w:t>
-      </w:r>
-      <w:proofErr w:type="spellStart"/>
+        <w:t xml:space="preserve">meaning give me any kind of `a` </w:t>
+      </w:r>
       <w:proofErr w:type="gramStart"/>
       <w:r>
         <w:rPr>
           <w:sz w:val="16"/>
           <w:szCs w:val="16"/>
         </w:rPr>
-        <w:t>foo,bar</w:t>
-      </w:r>
-      <w:proofErr w:type="spellEnd"/>
+        <w:t>as long as</w:t>
+      </w:r>
       <w:proofErr w:type="gramEnd"/>
       <w:r>
         <w:rPr>
           <w:sz w:val="16"/>
           <w:szCs w:val="16"/>
         </w:rPr>
-        <w:t xml:space="preserve"> and pee or would you push the case up to the point of call?</w:t>
-      </w:r>
-    </w:p>
-    <w:p>
-      <w:r>
-        <w:rPr>
-          <w:sz w:val="16"/>
-          <w:szCs w:val="16"/>
-        </w:rPr>
-        <w:t xml:space="preserve">A long question I know and no-doubt no correct answer, I'm just wondering what the thinking is - e.g. in the elm code at </w:t>
-      </w:r>
-      <w:proofErr w:type="spellStart"/>
-      <w:r>
-        <w:rPr>
-          <w:sz w:val="16"/>
-          <w:szCs w:val="16"/>
-        </w:rPr>
-        <w:t>trp</w:t>
-      </w:r>
-      <w:proofErr w:type="spellEnd"/>
-      <w:r>
-        <w:rPr>
-          <w:sz w:val="16"/>
-          <w:szCs w:val="16"/>
-        </w:rPr>
-        <w:t>?</w:t>
+        <w:t xml:space="preserve"> it's a thing doer</w:t>
+      </w:r>
+    </w:p>
+    <w:p>
+      <w:r>
+        <w:rPr>
+          <w:sz w:val="16"/>
+          <w:szCs w:val="16"/>
+        </w:rPr>
+        <w:t xml:space="preserve">In this case </w:t>
+      </w:r>
+      <w:proofErr w:type="spellStart"/>
+      <w:r>
+        <w:rPr>
+          <w:sz w:val="16"/>
+          <w:szCs w:val="16"/>
+        </w:rPr>
+        <w:t>ThingDoer</w:t>
+      </w:r>
+      <w:proofErr w:type="spellEnd"/>
+      <w:r>
+        <w:rPr>
+          <w:sz w:val="16"/>
+          <w:szCs w:val="16"/>
+        </w:rPr>
+        <w:t xml:space="preserve"> is a </w:t>
+      </w:r>
+      <w:proofErr w:type="spellStart"/>
+      <w:r>
+        <w:rPr>
+          <w:sz w:val="16"/>
+          <w:szCs w:val="16"/>
+        </w:rPr>
+        <w:t>Typeclass</w:t>
+      </w:r>
+      <w:proofErr w:type="spellEnd"/>
+      <w:r>
+        <w:rPr>
+          <w:sz w:val="16"/>
+          <w:szCs w:val="16"/>
+        </w:rPr>
+        <w:t xml:space="preserve"> which is like an interface</w:t>
       </w:r>
     </w:p>
     <w:p/>
@@ -2894,6 +3656,147 @@
           <w:sz w:val="16"/>
           <w:szCs w:val="16"/>
         </w:rPr>
+        <w:t>psweeney</w:t>
+      </w:r>
+      <w:proofErr w:type="spellEnd"/>
+      <w:r>
+        <w:rPr>
+          <w:sz w:val="16"/>
+          <w:szCs w:val="16"/>
+        </w:rPr>
+        <w:t xml:space="preserve"> [13:47] </w:t>
+      </w:r>
+    </w:p>
+    <w:p>
+      <w:r>
+        <w:rPr>
+          <w:sz w:val="16"/>
+          <w:szCs w:val="16"/>
+        </w:rPr>
+        <w:t xml:space="preserve">ok, looks good, so in </w:t>
+      </w:r>
+      <w:proofErr w:type="spellStart"/>
+      <w:r>
+        <w:rPr>
+          <w:sz w:val="16"/>
+          <w:szCs w:val="16"/>
+        </w:rPr>
+        <w:t>c#</w:t>
+      </w:r>
+      <w:proofErr w:type="spellEnd"/>
+      <w:r>
+        <w:rPr>
+          <w:sz w:val="16"/>
+          <w:szCs w:val="16"/>
+        </w:rPr>
+        <w:t xml:space="preserve"> world, we'd use an interface </w:t>
+      </w:r>
+      <w:proofErr w:type="spellStart"/>
+      <w:r>
+        <w:rPr>
+          <w:sz w:val="16"/>
+          <w:szCs w:val="16"/>
+        </w:rPr>
+        <w:t>IThingDoer</w:t>
+      </w:r>
+      <w:proofErr w:type="spellEnd"/>
+      <w:r>
+        <w:rPr>
+          <w:sz w:val="16"/>
+          <w:szCs w:val="16"/>
+        </w:rPr>
+        <w:t xml:space="preserve">. This sounds </w:t>
+      </w:r>
+      <w:proofErr w:type="spellStart"/>
+      <w:r>
+        <w:rPr>
+          <w:sz w:val="16"/>
+          <w:szCs w:val="16"/>
+        </w:rPr>
+        <w:t>haskell</w:t>
+      </w:r>
+      <w:proofErr w:type="spellEnd"/>
+      <w:r>
+        <w:rPr>
+          <w:sz w:val="16"/>
+          <w:szCs w:val="16"/>
+        </w:rPr>
+        <w:t xml:space="preserve"> specific though?</w:t>
+      </w:r>
+    </w:p>
+    <w:p>
+      <w:r>
+        <w:rPr>
+          <w:sz w:val="16"/>
+          <w:szCs w:val="16"/>
+        </w:rPr>
+        <w:t xml:space="preserve">is there a more general answer for the functional languages </w:t>
+      </w:r>
+      <w:proofErr w:type="spellStart"/>
+      <w:r>
+        <w:rPr>
+          <w:sz w:val="16"/>
+          <w:szCs w:val="16"/>
+        </w:rPr>
+        <w:t>f#</w:t>
+      </w:r>
+      <w:proofErr w:type="spellEnd"/>
+      <w:r>
+        <w:rPr>
+          <w:sz w:val="16"/>
+          <w:szCs w:val="16"/>
+        </w:rPr>
+        <w:t>/</w:t>
+      </w:r>
+      <w:proofErr w:type="spellStart"/>
+      <w:r>
+        <w:rPr>
+          <w:sz w:val="16"/>
+          <w:szCs w:val="16"/>
+        </w:rPr>
+        <w:t>clojure</w:t>
+      </w:r>
+      <w:proofErr w:type="spellEnd"/>
+      <w:r>
+        <w:rPr>
+          <w:sz w:val="16"/>
+          <w:szCs w:val="16"/>
+        </w:rPr>
+        <w:t>/</w:t>
+      </w:r>
+      <w:proofErr w:type="spellStart"/>
+      <w:r>
+        <w:rPr>
+          <w:sz w:val="16"/>
+          <w:szCs w:val="16"/>
+        </w:rPr>
+        <w:t>haskel</w:t>
+      </w:r>
+      <w:proofErr w:type="spellEnd"/>
+      <w:r>
+        <w:rPr>
+          <w:sz w:val="16"/>
+          <w:szCs w:val="16"/>
+        </w:rPr>
+        <w:t xml:space="preserve"> etc, or is it all language specific?</w:t>
+      </w:r>
+    </w:p>
+    <w:p>
+      <w:r>
+        <w:rPr>
+          <w:sz w:val="16"/>
+          <w:szCs w:val="16"/>
+        </w:rPr>
+        <w:t> </w:t>
+      </w:r>
+    </w:p>
+    <w:p>
+      <w:proofErr w:type="spellStart"/>
+      <w:r>
+        <w:rPr>
+          <w:sz w:val="16"/>
+          <w:szCs w:val="16"/>
+        </w:rPr>
         <w:t>julianjelfs</w:t>
       </w:r>
       <w:proofErr w:type="spellEnd"/>
@@ -2902,7 +3805,59 @@
           <w:sz w:val="16"/>
           <w:szCs w:val="16"/>
         </w:rPr>
-        <w:t xml:space="preserve"> [13:40] </w:t>
+        <w:t xml:space="preserve"> [13:48] </w:t>
+      </w:r>
+    </w:p>
+    <w:p>
+      <w:r>
+        <w:rPr>
+          <w:sz w:val="16"/>
+          <w:szCs w:val="16"/>
+        </w:rPr>
+        <w:t xml:space="preserve">It's not exactly </w:t>
+      </w:r>
+      <w:proofErr w:type="spellStart"/>
+      <w:r>
+        <w:rPr>
+          <w:sz w:val="16"/>
+          <w:szCs w:val="16"/>
+        </w:rPr>
+        <w:t>haskell</w:t>
+      </w:r>
+      <w:proofErr w:type="spellEnd"/>
+      <w:r>
+        <w:rPr>
+          <w:sz w:val="16"/>
+          <w:szCs w:val="16"/>
+        </w:rPr>
+        <w:t xml:space="preserve"> specific. But it is something that Elm and F# notably lack. It means that Elm and F# only actually have parametric polymorphism rather than the more powerful _constrained_ parametric polymorphism</w:t>
+      </w:r>
+    </w:p>
+    <w:p>
+      <w:r>
+        <w:rPr>
+          <w:sz w:val="16"/>
+          <w:szCs w:val="16"/>
+        </w:rPr>
+        <w:t> </w:t>
+      </w:r>
+    </w:p>
+    <w:p>
+      <w:proofErr w:type="spellStart"/>
+      <w:r>
+        <w:rPr>
+          <w:sz w:val="16"/>
+          <w:szCs w:val="16"/>
+        </w:rPr>
+        <w:t>psweeney</w:t>
+      </w:r>
+      <w:proofErr w:type="spellEnd"/>
+      <w:r>
+        <w:rPr>
+          <w:sz w:val="16"/>
+          <w:szCs w:val="16"/>
+        </w:rPr>
+        <w:t xml:space="preserve"> [13:49] </w:t>
       </w:r>
     </w:p>
     <w:p>
@@ -2912,7 +3867,7 @@
           <w:sz w:val="16"/>
           <w:szCs w:val="16"/>
         </w:rPr>
-        <w:t>So</w:t>
+        <w:t>so</w:t>
       </w:r>
       <w:proofErr w:type="gramEnd"/>
       <w:r>
@@ -2920,43 +3875,269 @@
           <w:sz w:val="16"/>
           <w:szCs w:val="16"/>
         </w:rPr>
-        <w:t xml:space="preserve"> if I understand you correctly you want to pass an instance of </w:t>
-      </w:r>
-      <w:proofErr w:type="spellStart"/>
-      <w:r>
-        <w:rPr>
-          <w:sz w:val="16"/>
-          <w:szCs w:val="16"/>
-        </w:rPr>
-        <w:t>MyType</w:t>
-      </w:r>
-      <w:proofErr w:type="spellEnd"/>
-      <w:r>
-        <w:rPr>
-          <w:sz w:val="16"/>
-          <w:szCs w:val="16"/>
-        </w:rPr>
-        <w:t xml:space="preserve"> into a function called </w:t>
-      </w:r>
-      <w:proofErr w:type="spellStart"/>
-      <w:r>
-        <w:rPr>
-          <w:sz w:val="16"/>
-          <w:szCs w:val="16"/>
-        </w:rPr>
-        <w:t>DoThing</w:t>
-      </w:r>
-      <w:proofErr w:type="spellEnd"/>
-      <w:r>
-        <w:rPr>
-          <w:sz w:val="16"/>
-          <w:szCs w:val="16"/>
-        </w:rPr>
-        <w:t xml:space="preserve"> and have it do something different in each case?</w:t>
+        <w:t xml:space="preserve"> can you use the pattern matching function declaration in </w:t>
+      </w:r>
+      <w:proofErr w:type="spellStart"/>
+      <w:r>
+        <w:rPr>
+          <w:sz w:val="16"/>
+          <w:szCs w:val="16"/>
+        </w:rPr>
+        <w:t>f#</w:t>
+      </w:r>
+      <w:proofErr w:type="spellEnd"/>
+      <w:r>
+        <w:rPr>
+          <w:sz w:val="16"/>
+          <w:szCs w:val="16"/>
+        </w:rPr>
+        <w:t xml:space="preserve"> etc?</w:t>
+      </w:r>
+    </w:p>
+    <w:p>
+      <w:r>
+        <w:rPr>
+          <w:sz w:val="16"/>
+          <w:szCs w:val="16"/>
+        </w:rPr>
+        <w:t> </w:t>
+      </w:r>
+    </w:p>
+    <w:p>
+      <w:proofErr w:type="spellStart"/>
+      <w:r>
+        <w:rPr>
+          <w:sz w:val="16"/>
+          <w:szCs w:val="16"/>
+        </w:rPr>
+        <w:t>julianjelfs</w:t>
+      </w:r>
+      <w:proofErr w:type="spellEnd"/>
+      <w:r>
+        <w:rPr>
+          <w:sz w:val="16"/>
+          <w:szCs w:val="16"/>
+        </w:rPr>
+        <w:t xml:space="preserve"> [13:49] </w:t>
+      </w:r>
+    </w:p>
+    <w:p>
+      <w:r>
+        <w:rPr>
+          <w:sz w:val="16"/>
+          <w:szCs w:val="16"/>
+        </w:rPr>
+        <w:t>Not 100% sure</w:t>
+      </w:r>
+    </w:p>
+    <w:p>
+      <w:r>
+        <w:rPr>
+          <w:sz w:val="16"/>
+          <w:szCs w:val="16"/>
+        </w:rPr>
+        <w:t> </w:t>
+      </w:r>
+    </w:p>
+    <w:p>
+      <w:proofErr w:type="spellStart"/>
+      <w:r>
+        <w:rPr>
+          <w:sz w:val="16"/>
+          <w:szCs w:val="16"/>
+        </w:rPr>
+        <w:t>psweeney</w:t>
+      </w:r>
+      <w:proofErr w:type="spellEnd"/>
+      <w:r>
+        <w:rPr>
+          <w:sz w:val="16"/>
+          <w:szCs w:val="16"/>
+        </w:rPr>
+        <w:t xml:space="preserve"> [13:50] </w:t>
+      </w:r>
+    </w:p>
+    <w:p>
+      <w:r>
+        <w:rPr>
+          <w:sz w:val="16"/>
+          <w:szCs w:val="16"/>
+        </w:rPr>
+        <w:t>k. If you can, you'd rarely need the case thang, which I thought was a big selling point of union types?</w:t>
       </w:r>
     </w:p>
     <w:p/>
     <w:p>
+      <w:pPr>
+        <w:ind w:left="240"/>
+      </w:pPr>
+      <w:proofErr w:type="spellStart"/>
+      <w:r>
+        <w:rPr>
+          <w:sz w:val="16"/>
+          <w:szCs w:val="16"/>
+        </w:rPr>
+        <w:t>julianjelfs</w:t>
+      </w:r>
+      <w:proofErr w:type="spellEnd"/>
+      <w:r>
+        <w:rPr>
+          <w:sz w:val="16"/>
+          <w:szCs w:val="16"/>
+        </w:rPr>
+        <w:t xml:space="preserve"> [14 minutes ago] </w:t>
+      </w:r>
+    </w:p>
+    <w:p>
+      <w:pPr>
+        <w:ind w:left="240"/>
+      </w:pPr>
+      <w:r>
+        <w:rPr>
+          <w:sz w:val="16"/>
+          <w:szCs w:val="16"/>
+        </w:rPr>
+        <w:t xml:space="preserve">On this </w:t>
+      </w:r>
+      <w:proofErr w:type="gramStart"/>
+      <w:r>
+        <w:rPr>
+          <w:sz w:val="16"/>
+          <w:szCs w:val="16"/>
+        </w:rPr>
+        <w:t>particular point</w:t>
+      </w:r>
+      <w:proofErr w:type="gramEnd"/>
+      <w:r>
+        <w:rPr>
+          <w:sz w:val="16"/>
+          <w:szCs w:val="16"/>
+        </w:rPr>
+        <w:t xml:space="preserve"> - the selling point is being able to exhaustively pattern match whether it be via the case statement or </w:t>
+      </w:r>
+      <w:proofErr w:type="spellStart"/>
+      <w:r>
+        <w:rPr>
+          <w:sz w:val="16"/>
+          <w:szCs w:val="16"/>
+        </w:rPr>
+        <w:t>destructuring</w:t>
+      </w:r>
+      <w:proofErr w:type="spellEnd"/>
+      <w:r>
+        <w:rPr>
+          <w:sz w:val="16"/>
+          <w:szCs w:val="16"/>
+        </w:rPr>
+        <w:t xml:space="preserve"> in </w:t>
+      </w:r>
+      <w:proofErr w:type="spellStart"/>
+      <w:r>
+        <w:rPr>
+          <w:sz w:val="16"/>
+          <w:szCs w:val="16"/>
+        </w:rPr>
+        <w:t>fn</w:t>
+      </w:r>
+      <w:proofErr w:type="spellEnd"/>
+      <w:r>
+        <w:rPr>
+          <w:sz w:val="16"/>
+          <w:szCs w:val="16"/>
+        </w:rPr>
+        <w:t xml:space="preserve"> definition. (And </w:t>
+      </w:r>
+      <w:proofErr w:type="gramStart"/>
+      <w:r>
+        <w:rPr>
+          <w:sz w:val="16"/>
+          <w:szCs w:val="16"/>
+        </w:rPr>
+        <w:t>also</w:t>
+      </w:r>
+      <w:proofErr w:type="gramEnd"/>
+      <w:r>
+        <w:rPr>
+          <w:sz w:val="16"/>
+          <w:szCs w:val="16"/>
+        </w:rPr>
+        <w:t xml:space="preserve"> being able to model data more correctly)</w:t>
+      </w:r>
+    </w:p>
+    <w:p>
+      <w:pPr>
+        <w:ind w:left="240"/>
+      </w:pPr>
+      <w:r>
+        <w:rPr>
+          <w:sz w:val="16"/>
+          <w:szCs w:val="16"/>
+        </w:rPr>
+        <w:t> </w:t>
+      </w:r>
+    </w:p>
+    <w:p>
+      <w:proofErr w:type="spellStart"/>
+      <w:r>
+        <w:rPr>
+          <w:sz w:val="16"/>
+          <w:szCs w:val="16"/>
+        </w:rPr>
+        <w:t>julianjelfs</w:t>
+      </w:r>
+      <w:proofErr w:type="spellEnd"/>
+      <w:r>
+        <w:rPr>
+          <w:sz w:val="16"/>
+          <w:szCs w:val="16"/>
+        </w:rPr>
+        <w:t xml:space="preserve"> [13:51] </w:t>
+      </w:r>
+    </w:p>
+    <w:p>
+      <w:proofErr w:type="gramStart"/>
+      <w:r>
+        <w:rPr>
+          <w:sz w:val="16"/>
+          <w:szCs w:val="16"/>
+        </w:rPr>
+        <w:t>yes</w:t>
+      </w:r>
+      <w:proofErr w:type="gramEnd"/>
+      <w:r>
+        <w:rPr>
+          <w:sz w:val="16"/>
+          <w:szCs w:val="16"/>
+        </w:rPr>
+        <w:t xml:space="preserve"> it's true that I use `case` a lot less in </w:t>
+      </w:r>
+      <w:proofErr w:type="spellStart"/>
+      <w:r>
+        <w:rPr>
+          <w:sz w:val="16"/>
+          <w:szCs w:val="16"/>
+        </w:rPr>
+        <w:t>haskell</w:t>
+      </w:r>
+      <w:proofErr w:type="spellEnd"/>
+      <w:r>
+        <w:rPr>
+          <w:sz w:val="16"/>
+          <w:szCs w:val="16"/>
+        </w:rPr>
+        <w:t xml:space="preserve"> than I do in Elm</w:t>
+      </w:r>
+    </w:p>
+    <w:p>
+      <w:r>
+        <w:rPr>
+          <w:sz w:val="16"/>
+          <w:szCs w:val="16"/>
+        </w:rPr>
+        <w:t> </w:t>
+      </w:r>
+    </w:p>
+    <w:p>
       <w:proofErr w:type="spellStart"/>
       <w:r>
         <w:rPr>
@@ -2971,24 +4152,591 @@
           <w:sz w:val="16"/>
           <w:szCs w:val="16"/>
         </w:rPr>
-        <w:t xml:space="preserve"> [13:41] </w:t>
-      </w:r>
-    </w:p>
-    <w:p>
-      <w:r>
-        <w:rPr>
-          <w:sz w:val="16"/>
-          <w:szCs w:val="16"/>
-        </w:rPr>
-        <w:t xml:space="preserve">I guess yes that's the right way of saying </w:t>
-      </w:r>
+        <w:t xml:space="preserve"> [13:51] </w:t>
+      </w:r>
+    </w:p>
+    <w:p>
+      <w:r>
+        <w:rPr>
+          <w:sz w:val="16"/>
+          <w:szCs w:val="16"/>
+        </w:rPr>
+        <w:t>thanks. sorry this must all seem very random, just trying to get my head around it all and the advantages and disadvantages of using different coding approaches as a kind of side project which I may write up some time</w:t>
+      </w:r>
+    </w:p>
+    <w:p>
+      <w:r>
+        <w:rPr>
+          <w:sz w:val="16"/>
+          <w:szCs w:val="16"/>
+        </w:rPr>
+        <w:t> </w:t>
+      </w:r>
+    </w:p>
+    <w:p>
+      <w:proofErr w:type="spellStart"/>
+      <w:r>
+        <w:rPr>
+          <w:sz w:val="16"/>
+          <w:szCs w:val="16"/>
+        </w:rPr>
+        <w:t>julianjelfs</w:t>
+      </w:r>
+      <w:proofErr w:type="spellEnd"/>
+      <w:r>
+        <w:rPr>
+          <w:sz w:val="16"/>
+          <w:szCs w:val="16"/>
+        </w:rPr>
+        <w:t xml:space="preserve"> [13:52] </w:t>
+      </w:r>
+    </w:p>
+    <w:p>
       <w:proofErr w:type="gramStart"/>
       <w:r>
         <w:rPr>
           <w:sz w:val="16"/>
           <w:szCs w:val="16"/>
         </w:rPr>
-        <w:t>it :</w:t>
+        <w:t>yes</w:t>
+      </w:r>
+      <w:proofErr w:type="gramEnd"/>
+      <w:r>
+        <w:rPr>
+          <w:sz w:val="16"/>
+          <w:szCs w:val="16"/>
+        </w:rPr>
+        <w:t xml:space="preserve"> it's interesting stuff. Clojure is a little bit different again, it has something called multi-methods to do this kind of dynamic dispatch. But it's dynamic so really very different.</w:t>
+      </w:r>
+    </w:p>
+    <w:p>
+      <w:r>
+        <w:rPr>
+          <w:sz w:val="16"/>
+          <w:szCs w:val="16"/>
+        </w:rPr>
+        <w:t> </w:t>
+      </w:r>
+    </w:p>
+    <w:p>
+      <w:proofErr w:type="spellStart"/>
+      <w:r>
+        <w:rPr>
+          <w:sz w:val="16"/>
+          <w:szCs w:val="16"/>
+        </w:rPr>
+        <w:t>psweeney</w:t>
+      </w:r>
+      <w:proofErr w:type="spellEnd"/>
+      <w:r>
+        <w:rPr>
+          <w:sz w:val="16"/>
+          <w:szCs w:val="16"/>
+        </w:rPr>
+        <w:t xml:space="preserve"> [13:52] </w:t>
+      </w:r>
+    </w:p>
+    <w:p>
+      <w:r>
+        <w:rPr>
+          <w:sz w:val="16"/>
+          <w:szCs w:val="16"/>
+        </w:rPr>
+        <w:t xml:space="preserve">triggered by your elm talks </w:t>
+      </w:r>
+      <w:proofErr w:type="spellStart"/>
+      <w:proofErr w:type="gramStart"/>
+      <w:r>
+        <w:rPr>
+          <w:sz w:val="16"/>
+          <w:szCs w:val="16"/>
+        </w:rPr>
+        <w:t>tbh</w:t>
+      </w:r>
+      <w:proofErr w:type="spellEnd"/>
+      <w:r>
+        <w:rPr>
+          <w:sz w:val="16"/>
+          <w:szCs w:val="16"/>
+        </w:rPr>
+        <w:t xml:space="preserve"> :</w:t>
+      </w:r>
+      <w:proofErr w:type="spellStart"/>
+      <w:proofErr w:type="gramEnd"/>
+      <w:r>
+        <w:rPr>
+          <w:sz w:val="16"/>
+          <w:szCs w:val="16"/>
+        </w:rPr>
+        <w:t>thumbsup</w:t>
+      </w:r>
+      <w:proofErr w:type="spellEnd"/>
+      <w:r>
+        <w:rPr>
+          <w:sz w:val="16"/>
+          <w:szCs w:val="16"/>
+        </w:rPr>
+        <w:t>::skin-tone-2:</w:t>
+      </w:r>
+    </w:p>
+    <w:p>
+      <w:proofErr w:type="spellStart"/>
+      <w:r>
+        <w:rPr>
+          <w:sz w:val="16"/>
+          <w:szCs w:val="16"/>
+        </w:rPr>
+        <w:t>i</w:t>
+      </w:r>
+      <w:proofErr w:type="spellEnd"/>
+      <w:r>
+        <w:rPr>
+          <w:sz w:val="16"/>
+          <w:szCs w:val="16"/>
+        </w:rPr>
+        <w:t xml:space="preserve"> started thinking I'd write a </w:t>
+      </w:r>
+      <w:proofErr w:type="spellStart"/>
+      <w:r>
+        <w:rPr>
+          <w:sz w:val="16"/>
+          <w:szCs w:val="16"/>
+        </w:rPr>
+        <w:t>kinda</w:t>
+      </w:r>
+      <w:proofErr w:type="spellEnd"/>
+      <w:r>
+        <w:rPr>
+          <w:sz w:val="16"/>
+          <w:szCs w:val="16"/>
+        </w:rPr>
+        <w:t xml:space="preserve"> white paper, but as I work through it, it's more like a massive multi-chapter book now!</w:t>
+      </w:r>
+    </w:p>
+    <w:p/>
+    <w:p>
+      <w:proofErr w:type="spellStart"/>
+      <w:r>
+        <w:rPr>
+          <w:sz w:val="16"/>
+          <w:szCs w:val="16"/>
+        </w:rPr>
+        <w:t>julianjelfs</w:t>
+      </w:r>
+      <w:proofErr w:type="spellEnd"/>
+      <w:r>
+        <w:rPr>
+          <w:sz w:val="16"/>
+          <w:szCs w:val="16"/>
+        </w:rPr>
+        <w:t xml:space="preserve"> [13:53] </w:t>
+      </w:r>
+    </w:p>
+    <w:p>
+      <w:r>
+        <w:rPr>
+          <w:sz w:val="16"/>
+          <w:szCs w:val="16"/>
+        </w:rPr>
+        <w:lastRenderedPageBreak/>
+        <w:t>the more I study this stuff the more I think that it is most fundamentally about composition</w:t>
+      </w:r>
+    </w:p>
+    <w:p/>
+    <w:p>
+      <w:r>
+        <w:rPr>
+          <w:sz w:val="16"/>
+          <w:szCs w:val="16"/>
+        </w:rPr>
+        <w:t>whatever you are doing there is something like a -&gt; b -&gt; c etc</w:t>
+      </w:r>
+    </w:p>
+    <w:p>
+      <w:r>
+        <w:rPr>
+          <w:sz w:val="16"/>
+          <w:szCs w:val="16"/>
+        </w:rPr>
+        <w:t xml:space="preserve">and </w:t>
+      </w:r>
+      <w:proofErr w:type="gramStart"/>
+      <w:r>
+        <w:rPr>
+          <w:sz w:val="16"/>
+          <w:szCs w:val="16"/>
+        </w:rPr>
+        <w:t>in order to</w:t>
+      </w:r>
+      <w:proofErr w:type="gramEnd"/>
+      <w:r>
+        <w:rPr>
+          <w:sz w:val="16"/>
+          <w:szCs w:val="16"/>
+        </w:rPr>
+        <w:t xml:space="preserve"> be able to think of that as a -&gt; c you _have_ to abide by certain rules</w:t>
+      </w:r>
+    </w:p>
+    <w:p>
+      <w:r>
+        <w:rPr>
+          <w:sz w:val="16"/>
+          <w:szCs w:val="16"/>
+        </w:rPr>
+        <w:t>hence the preoccupation with purity</w:t>
+      </w:r>
+    </w:p>
+    <w:p>
+      <w:r>
+        <w:rPr>
+          <w:sz w:val="16"/>
+          <w:szCs w:val="16"/>
+        </w:rPr>
+        <w:t> </w:t>
+      </w:r>
+    </w:p>
+    <w:p>
+      <w:proofErr w:type="spellStart"/>
+      <w:r>
+        <w:rPr>
+          <w:sz w:val="16"/>
+          <w:szCs w:val="16"/>
+        </w:rPr>
+        <w:t>psweeney</w:t>
+      </w:r>
+      <w:proofErr w:type="spellEnd"/>
+      <w:r>
+        <w:rPr>
+          <w:sz w:val="16"/>
+          <w:szCs w:val="16"/>
+        </w:rPr>
+        <w:t xml:space="preserve"> [13:56] </w:t>
+      </w:r>
+    </w:p>
+    <w:p>
+      <w:r>
+        <w:rPr>
+          <w:sz w:val="16"/>
+          <w:szCs w:val="16"/>
+        </w:rPr>
+        <w:t xml:space="preserve">the pure approach is _obviously_ so right when you think about it .... but more in theory than practice IMHO - as seen in </w:t>
+      </w:r>
+      <w:proofErr w:type="spellStart"/>
+      <w:r>
+        <w:rPr>
+          <w:sz w:val="16"/>
+          <w:szCs w:val="16"/>
+        </w:rPr>
+        <w:t>AoC</w:t>
+      </w:r>
+      <w:proofErr w:type="spellEnd"/>
+      <w:r>
+        <w:rPr>
+          <w:sz w:val="16"/>
+          <w:szCs w:val="16"/>
+        </w:rPr>
+        <w:t xml:space="preserve"> it's often quicker, easier/simpler(don't!) and produces more readable code to go all mutable and side-</w:t>
+      </w:r>
+      <w:proofErr w:type="spellStart"/>
+      <w:r>
+        <w:rPr>
+          <w:sz w:val="16"/>
+          <w:szCs w:val="16"/>
+        </w:rPr>
+        <w:t>effectsy</w:t>
+      </w:r>
+      <w:proofErr w:type="spellEnd"/>
+      <w:r>
+        <w:rPr>
+          <w:sz w:val="16"/>
+          <w:szCs w:val="16"/>
+        </w:rPr>
+        <w:t xml:space="preserve">. I'd like to </w:t>
+      </w:r>
+      <w:proofErr w:type="spellStart"/>
+      <w:r>
+        <w:rPr>
+          <w:sz w:val="16"/>
+          <w:szCs w:val="16"/>
+        </w:rPr>
+        <w:t>maximse</w:t>
+      </w:r>
+      <w:proofErr w:type="spellEnd"/>
+      <w:r>
+        <w:rPr>
+          <w:sz w:val="16"/>
+          <w:szCs w:val="16"/>
+        </w:rPr>
+        <w:t xml:space="preserve"> the purity-ness though, trying to find the "best" (whatever that means) middle way</w:t>
+      </w:r>
+    </w:p>
+    <w:p>
+      <w:proofErr w:type="gramStart"/>
+      <w:r>
+        <w:rPr>
+          <w:sz w:val="16"/>
+          <w:szCs w:val="16"/>
+        </w:rPr>
+        <w:t>anyway</w:t>
+      </w:r>
+      <w:proofErr w:type="gramEnd"/>
+      <w:r>
+        <w:rPr>
+          <w:sz w:val="16"/>
+          <w:szCs w:val="16"/>
+        </w:rPr>
+        <w:t xml:space="preserve"> I've taken a lot of your time approaching </w:t>
+      </w:r>
+      <w:proofErr w:type="spellStart"/>
+      <w:r>
+        <w:rPr>
+          <w:sz w:val="16"/>
+          <w:szCs w:val="16"/>
+        </w:rPr>
+        <w:t>xmas</w:t>
+      </w:r>
+      <w:proofErr w:type="spellEnd"/>
+      <w:r>
+        <w:rPr>
+          <w:sz w:val="16"/>
+          <w:szCs w:val="16"/>
+        </w:rPr>
+        <w:t xml:space="preserve"> </w:t>
+      </w:r>
+      <w:proofErr w:type="spellStart"/>
+      <w:r>
+        <w:rPr>
+          <w:sz w:val="16"/>
+          <w:szCs w:val="16"/>
+        </w:rPr>
+        <w:t>hometime</w:t>
+      </w:r>
+      <w:proofErr w:type="spellEnd"/>
+      <w:r>
+        <w:rPr>
+          <w:sz w:val="16"/>
+          <w:szCs w:val="16"/>
+        </w:rPr>
+        <w:t xml:space="preserve">. The </w:t>
+      </w:r>
+      <w:proofErr w:type="spellStart"/>
+      <w:r>
+        <w:rPr>
+          <w:sz w:val="16"/>
+          <w:szCs w:val="16"/>
+        </w:rPr>
+        <w:t>Aoc</w:t>
+      </w:r>
+      <w:proofErr w:type="spellEnd"/>
+      <w:r>
+        <w:rPr>
+          <w:sz w:val="16"/>
+          <w:szCs w:val="16"/>
+        </w:rPr>
+        <w:t xml:space="preserve"> puzzles and the stuff you/</w:t>
+      </w:r>
+      <w:proofErr w:type="spellStart"/>
+      <w:r>
+        <w:rPr>
+          <w:sz w:val="16"/>
+          <w:szCs w:val="16"/>
+        </w:rPr>
+        <w:t>tim</w:t>
+      </w:r>
+      <w:proofErr w:type="spellEnd"/>
+      <w:r>
+        <w:rPr>
+          <w:sz w:val="16"/>
+          <w:szCs w:val="16"/>
+        </w:rPr>
+        <w:t xml:space="preserve"> have done on there are very thought-provoking I'm getting heavily into the code thinking though, so I may bug you again in the new year. (edited)</w:t>
+      </w:r>
+    </w:p>
+    <w:p>
+      <w:r>
+        <w:rPr>
+          <w:sz w:val="16"/>
+          <w:szCs w:val="16"/>
+        </w:rPr>
+        <w:t>I hope you and all yours have a great one</w:t>
+      </w:r>
+    </w:p>
+    <w:p/>
+    <w:p>
+      <w:proofErr w:type="spellStart"/>
+      <w:r>
+        <w:rPr>
+          <w:sz w:val="16"/>
+          <w:szCs w:val="16"/>
+        </w:rPr>
+        <w:t>julianjelfs</w:t>
+      </w:r>
+      <w:proofErr w:type="spellEnd"/>
+      <w:r>
+        <w:rPr>
+          <w:sz w:val="16"/>
+          <w:szCs w:val="16"/>
+        </w:rPr>
+        <w:t xml:space="preserve"> [14:00] </w:t>
+      </w:r>
+    </w:p>
+    <w:p>
+      <w:r>
+        <w:rPr>
+          <w:sz w:val="16"/>
+          <w:szCs w:val="16"/>
+        </w:rPr>
+        <w:t>My point is that _there is no middle ground_ unfortunately though</w:t>
+      </w:r>
+    </w:p>
+    <w:p>
+      <w:r>
+        <w:rPr>
+          <w:sz w:val="16"/>
+          <w:szCs w:val="16"/>
+        </w:rPr>
+        <w:t>well there sort of is</w:t>
+      </w:r>
+    </w:p>
+    <w:p>
+      <w:r>
+        <w:rPr>
+          <w:sz w:val="16"/>
+          <w:szCs w:val="16"/>
+        </w:rPr>
+        <w:t xml:space="preserve">what I mean is that as soon as the laws are broken, composition is </w:t>
+      </w:r>
+      <w:proofErr w:type="gramStart"/>
+      <w:r>
+        <w:rPr>
+          <w:sz w:val="16"/>
+          <w:szCs w:val="16"/>
+        </w:rPr>
+        <w:t>broken</w:t>
+      </w:r>
+      <w:proofErr w:type="gramEnd"/>
+      <w:r>
+        <w:rPr>
+          <w:sz w:val="16"/>
+          <w:szCs w:val="16"/>
+        </w:rPr>
+        <w:t xml:space="preserve"> and a lot of the elegance disappears</w:t>
+      </w:r>
+    </w:p>
+    <w:p>
+      <w:r>
+        <w:rPr>
+          <w:sz w:val="16"/>
+          <w:szCs w:val="16"/>
+        </w:rPr>
+        <w:t>but I do agree that it isn't always easy to see how to proceed in this style</w:t>
+      </w:r>
+    </w:p>
+    <w:p>
+      <w:r>
+        <w:rPr>
+          <w:sz w:val="16"/>
+          <w:szCs w:val="16"/>
+        </w:rPr>
+        <w:t>but it gets easier with practice</w:t>
+      </w:r>
+    </w:p>
+    <w:p>
+      <w:r>
+        <w:rPr>
+          <w:sz w:val="16"/>
+          <w:szCs w:val="16"/>
+        </w:rPr>
+        <w:t>i.e. I don't think it is unnatural, I think it is just unfamiliar</w:t>
+      </w:r>
+    </w:p>
+    <w:p/>
+    <w:p>
+      <w:proofErr w:type="spellStart"/>
+      <w:r>
+        <w:rPr>
+          <w:sz w:val="16"/>
+          <w:szCs w:val="16"/>
+        </w:rPr>
+        <w:t>psweeney</w:t>
+      </w:r>
+      <w:proofErr w:type="spellEnd"/>
+      <w:r>
+        <w:rPr>
+          <w:sz w:val="16"/>
+          <w:szCs w:val="16"/>
+        </w:rPr>
+        <w:t xml:space="preserve"> [14:03] </w:t>
+      </w:r>
+    </w:p>
+    <w:p>
+      <w:r>
+        <w:rPr>
+          <w:sz w:val="16"/>
+          <w:szCs w:val="16"/>
+        </w:rPr>
+        <w:t xml:space="preserve">lol, and _that_ right there, is the debate I'm having with myself. Elegance is a virtue, but isn't (necessarily) a software requirement, so is the fact the elegance disappears _always a problem - there's obviously a lot of cases where it IS and has implications for maintainability long term etc. I take your point on familiarity, but if it isn't easy to quickly pick up, it isn't as easily maintainable long-term as </w:t>
+      </w:r>
+      <w:proofErr w:type="gramStart"/>
+      <w:r>
+        <w:rPr>
+          <w:sz w:val="16"/>
+          <w:szCs w:val="16"/>
+        </w:rPr>
+        <w:t>teams</w:t>
+      </w:r>
+      <w:proofErr w:type="gramEnd"/>
+      <w:r>
+        <w:rPr>
+          <w:sz w:val="16"/>
+          <w:szCs w:val="16"/>
+        </w:rPr>
+        <w:t xml:space="preserve"> change?</w:t>
+      </w:r>
+    </w:p>
+    <w:p>
+      <w:r>
+        <w:rPr>
+          <w:sz w:val="16"/>
+          <w:szCs w:val="16"/>
+        </w:rPr>
+        <w:t>I'm always sceptical of black or white being the answer in either direction though, flexibility to situation is key- embrace the grey!</w:t>
+      </w:r>
+    </w:p>
+    <w:p/>
+    <w:p>
+      <w:proofErr w:type="spellStart"/>
+      <w:r>
+        <w:rPr>
+          <w:sz w:val="16"/>
+          <w:szCs w:val="16"/>
+        </w:rPr>
+        <w:t>julianjelfs</w:t>
+      </w:r>
+      <w:proofErr w:type="spellEnd"/>
+      <w:r>
+        <w:rPr>
+          <w:sz w:val="16"/>
+          <w:szCs w:val="16"/>
+        </w:rPr>
+        <w:t xml:space="preserve"> [14:04] </w:t>
+      </w:r>
+    </w:p>
+    <w:p>
+      <w:r>
+        <w:rPr>
+          <w:sz w:val="16"/>
+          <w:szCs w:val="16"/>
+        </w:rPr>
+        <w:t xml:space="preserve">I can only suggest that you seriously try it! I'll </w:t>
+      </w:r>
+      <w:proofErr w:type="gramStart"/>
+      <w:r>
+        <w:rPr>
+          <w:sz w:val="16"/>
+          <w:szCs w:val="16"/>
+        </w:rPr>
+        <w:t>help :</w:t>
       </w:r>
       <w:proofErr w:type="spellStart"/>
       <w:r>
@@ -3012,7 +4760,7 @@
           <w:sz w:val="16"/>
           <w:szCs w:val="16"/>
         </w:rPr>
-        <w:t>:</w:t>
+        <w:t>: I genuinely believe there is no trade-off here.</w:t>
       </w:r>
     </w:p>
     <w:p/>
@@ -3023,6 +4771,75 @@
           <w:sz w:val="16"/>
           <w:szCs w:val="16"/>
         </w:rPr>
+        <w:t>psweeney</w:t>
+      </w:r>
+      <w:proofErr w:type="spellEnd"/>
+      <w:r>
+        <w:rPr>
+          <w:sz w:val="16"/>
+          <w:szCs w:val="16"/>
+        </w:rPr>
+        <w:t xml:space="preserve"> [14:06] </w:t>
+      </w:r>
+    </w:p>
+    <w:p>
+      <w:proofErr w:type="gramStart"/>
+      <w:r>
+        <w:rPr>
+          <w:sz w:val="16"/>
+          <w:szCs w:val="16"/>
+        </w:rPr>
+        <w:t>Thanks</w:t>
+      </w:r>
+      <w:proofErr w:type="gramEnd"/>
+      <w:r>
+        <w:rPr>
+          <w:sz w:val="16"/>
+          <w:szCs w:val="16"/>
+        </w:rPr>
+        <w:t xml:space="preserve"> I fully intend to! I'm </w:t>
+      </w:r>
+      <w:proofErr w:type="gramStart"/>
+      <w:r>
+        <w:rPr>
+          <w:sz w:val="16"/>
+          <w:szCs w:val="16"/>
+        </w:rPr>
+        <w:t>actually re-awakening</w:t>
+      </w:r>
+      <w:proofErr w:type="gramEnd"/>
+      <w:r>
+        <w:rPr>
+          <w:sz w:val="16"/>
+          <w:szCs w:val="16"/>
+        </w:rPr>
+        <w:t xml:space="preserve"> my interest of development which was </w:t>
+      </w:r>
+      <w:proofErr w:type="spellStart"/>
+      <w:r>
+        <w:rPr>
+          <w:sz w:val="16"/>
+          <w:szCs w:val="16"/>
+        </w:rPr>
+        <w:t>waining</w:t>
+      </w:r>
+      <w:proofErr w:type="spellEnd"/>
+      <w:r>
+        <w:rPr>
+          <w:sz w:val="16"/>
+          <w:szCs w:val="16"/>
+        </w:rPr>
+        <w:t xml:space="preserve"> a bit by stepping up/out to thinking at a more meta level about it!</w:t>
+      </w:r>
+    </w:p>
+    <w:p/>
+    <w:p>
+      <w:proofErr w:type="spellStart"/>
+      <w:r>
+        <w:rPr>
+          <w:sz w:val="16"/>
+          <w:szCs w:val="16"/>
+        </w:rPr>
         <w:t>julianjelfs</w:t>
       </w:r>
       <w:proofErr w:type="spellEnd"/>
@@ -3031,217 +4848,32 @@
           <w:sz w:val="16"/>
           <w:szCs w:val="16"/>
         </w:rPr>
-        <w:t xml:space="preserve"> [13:41] </w:t>
-      </w:r>
-    </w:p>
-    <w:p>
-      <w:proofErr w:type="gramStart"/>
-      <w:r>
-        <w:rPr>
-          <w:sz w:val="16"/>
-          <w:szCs w:val="16"/>
-        </w:rPr>
-        <w:t>so</w:t>
-      </w:r>
-      <w:proofErr w:type="gramEnd"/>
-      <w:r>
-        <w:rPr>
-          <w:sz w:val="16"/>
-          <w:szCs w:val="16"/>
-        </w:rPr>
-        <w:t xml:space="preserve"> I think that _is_ a little bit language specific ...</w:t>
-      </w:r>
-    </w:p>
-    <w:p>
-      <w:proofErr w:type="spellStart"/>
-      <w:r>
-        <w:rPr>
-          <w:sz w:val="16"/>
-          <w:szCs w:val="16"/>
-        </w:rPr>
-        <w:t>haskell</w:t>
-      </w:r>
-      <w:proofErr w:type="spellEnd"/>
-      <w:r>
-        <w:rPr>
-          <w:sz w:val="16"/>
-          <w:szCs w:val="16"/>
-        </w:rPr>
-        <w:t xml:space="preserve"> is nice because you can </w:t>
-      </w:r>
-      <w:proofErr w:type="gramStart"/>
-      <w:r>
-        <w:rPr>
-          <w:sz w:val="16"/>
-          <w:szCs w:val="16"/>
-        </w:rPr>
-        <w:t>actually patterns</w:t>
-      </w:r>
-      <w:proofErr w:type="gramEnd"/>
-      <w:r>
-        <w:rPr>
-          <w:sz w:val="16"/>
-          <w:szCs w:val="16"/>
-        </w:rPr>
-        <w:t xml:space="preserve"> match in the function declaration e.g.</w:t>
-      </w:r>
-    </w:p>
-    <w:p>
-      <w:r>
-        <w:rPr>
-          <w:sz w:val="16"/>
-          <w:szCs w:val="16"/>
-        </w:rPr>
-        <w:t> ```</w:t>
-      </w:r>
-      <w:proofErr w:type="spellStart"/>
-      <w:proofErr w:type="gramStart"/>
-      <w:r>
-        <w:rPr>
-          <w:sz w:val="16"/>
-          <w:szCs w:val="16"/>
-        </w:rPr>
-        <w:t>doThing</w:t>
-      </w:r>
-      <w:proofErr w:type="spellEnd"/>
-      <w:r>
-        <w:rPr>
-          <w:sz w:val="16"/>
-          <w:szCs w:val="16"/>
-        </w:rPr>
-        <w:t xml:space="preserve"> :</w:t>
-      </w:r>
-      <w:proofErr w:type="gramEnd"/>
-      <w:r>
-        <w:rPr>
-          <w:sz w:val="16"/>
-          <w:szCs w:val="16"/>
-        </w:rPr>
-        <w:t xml:space="preserve">: </w:t>
-      </w:r>
-      <w:proofErr w:type="spellStart"/>
-      <w:r>
-        <w:rPr>
-          <w:sz w:val="16"/>
-          <w:szCs w:val="16"/>
-        </w:rPr>
-        <w:t>MyType</w:t>
-      </w:r>
-      <w:proofErr w:type="spellEnd"/>
-      <w:r>
-        <w:rPr>
-          <w:sz w:val="16"/>
-          <w:szCs w:val="16"/>
-        </w:rPr>
-        <w:t xml:space="preserve"> -&gt; Whatever --definition</w:t>
-      </w:r>
-    </w:p>
-    <w:p>
-      <w:proofErr w:type="spellStart"/>
-      <w:r>
-        <w:rPr>
-          <w:sz w:val="16"/>
-          <w:szCs w:val="16"/>
-        </w:rPr>
-        <w:t>doThing</w:t>
-      </w:r>
-      <w:proofErr w:type="spellEnd"/>
-      <w:r>
-        <w:rPr>
-          <w:sz w:val="16"/>
-          <w:szCs w:val="16"/>
-        </w:rPr>
-        <w:t xml:space="preserve"> Foo = </w:t>
-      </w:r>
-      <w:proofErr w:type="spellStart"/>
-      <w:r>
-        <w:rPr>
-          <w:sz w:val="16"/>
-          <w:szCs w:val="16"/>
-        </w:rPr>
-        <w:t>fooversion</w:t>
-      </w:r>
-      <w:proofErr w:type="spellEnd"/>
-    </w:p>
-    <w:p>
-      <w:proofErr w:type="spellStart"/>
-      <w:r>
-        <w:rPr>
-          <w:sz w:val="16"/>
-          <w:szCs w:val="16"/>
-        </w:rPr>
-        <w:t>doThing</w:t>
-      </w:r>
-      <w:proofErr w:type="spellEnd"/>
-      <w:r>
-        <w:rPr>
-          <w:sz w:val="16"/>
-          <w:szCs w:val="16"/>
-        </w:rPr>
-        <w:t xml:space="preserve"> Bar = </w:t>
-      </w:r>
-      <w:proofErr w:type="spellStart"/>
-      <w:r>
-        <w:rPr>
-          <w:sz w:val="16"/>
-          <w:szCs w:val="16"/>
-        </w:rPr>
-        <w:t>barversion</w:t>
-      </w:r>
-      <w:proofErr w:type="spellEnd"/>
-    </w:p>
-    <w:p>
-      <w:proofErr w:type="spellStart"/>
-      <w:r>
-        <w:rPr>
-          <w:sz w:val="16"/>
-          <w:szCs w:val="16"/>
-        </w:rPr>
-        <w:t>doThing</w:t>
-      </w:r>
-      <w:proofErr w:type="spellEnd"/>
-      <w:r>
-        <w:rPr>
-          <w:sz w:val="16"/>
-          <w:szCs w:val="16"/>
-        </w:rPr>
-        <w:t xml:space="preserve"> Pee = </w:t>
-      </w:r>
-      <w:proofErr w:type="spellStart"/>
-      <w:r>
-        <w:rPr>
-          <w:sz w:val="16"/>
-          <w:szCs w:val="16"/>
-        </w:rPr>
-        <w:t>peeversion</w:t>
-      </w:r>
-      <w:proofErr w:type="spellEnd"/>
-    </w:p>
-    <w:p>
-      <w:r>
-        <w:rPr>
-          <w:sz w:val="16"/>
-          <w:szCs w:val="16"/>
-        </w:rPr>
-        <w:t>```</w:t>
-      </w:r>
-    </w:p>
-    <w:p>
-      <w:r>
-        <w:rPr>
-          <w:sz w:val="16"/>
-          <w:szCs w:val="16"/>
-        </w:rPr>
-        <w:t>and you can tell the compiler to fail if you are left with a partial function (i.e. a function that does not cover all cases)</w:t>
-      </w:r>
-    </w:p>
-    <w:p>
-      <w:r>
-        <w:rPr>
-          <w:sz w:val="16"/>
-          <w:szCs w:val="16"/>
-        </w:rPr>
-        <w:t>with Elm, the pattern match would be pushed into the function body, but basically the same</w:t>
+        <w:t xml:space="preserve"> [14:07] </w:t>
+      </w:r>
+    </w:p>
+    <w:p>
+      <w:r>
+        <w:rPr>
+          <w:sz w:val="16"/>
+          <w:szCs w:val="16"/>
+        </w:rPr>
+        <w:t xml:space="preserve">OK well good luck with the rest of </w:t>
+      </w:r>
+      <w:proofErr w:type="spellStart"/>
+      <w:r>
+        <w:rPr>
+          <w:sz w:val="16"/>
+          <w:szCs w:val="16"/>
+        </w:rPr>
+        <w:t>AoC</w:t>
+      </w:r>
+      <w:proofErr w:type="spellEnd"/>
+      <w:r>
+        <w:rPr>
+          <w:sz w:val="16"/>
+          <w:szCs w:val="16"/>
+        </w:rPr>
+        <w:t xml:space="preserve"> and try to find time for Christmas too!</w:t>
       </w:r>
     </w:p>
     <w:p/>
@@ -3260,1038 +4892,34 @@
           <w:sz w:val="16"/>
           <w:szCs w:val="16"/>
         </w:rPr>
-        <w:t xml:space="preserve"> [13:44] </w:t>
-      </w:r>
-    </w:p>
-    <w:p>
-      <w:r>
-        <w:rPr>
-          <w:sz w:val="16"/>
-          <w:szCs w:val="16"/>
-        </w:rPr>
-        <w:t xml:space="preserve">I did wonder that, but thought about the case where one not defined but as you say compiler would pick it up - </w:t>
-      </w:r>
-      <w:proofErr w:type="spellStart"/>
-      <w:r>
-        <w:rPr>
-          <w:sz w:val="16"/>
-          <w:szCs w:val="16"/>
-        </w:rPr>
-        <w:t>doh</w:t>
-      </w:r>
-      <w:proofErr w:type="spellEnd"/>
-      <w:r>
-        <w:rPr>
-          <w:sz w:val="16"/>
-          <w:szCs w:val="16"/>
-        </w:rPr>
-        <w:t>!</w:t>
-      </w:r>
-    </w:p>
-    <w:p/>
-    <w:p>
-      <w:proofErr w:type="spellStart"/>
-      <w:r>
-        <w:rPr>
-          <w:sz w:val="16"/>
-          <w:szCs w:val="16"/>
-        </w:rPr>
-        <w:t>julianjelfs</w:t>
-      </w:r>
-      <w:proofErr w:type="spellEnd"/>
-      <w:r>
-        <w:rPr>
-          <w:sz w:val="16"/>
-          <w:szCs w:val="16"/>
-        </w:rPr>
-        <w:t xml:space="preserve"> [13:44] </w:t>
-      </w:r>
-    </w:p>
-    <w:p>
-      <w:r>
-        <w:rPr>
-          <w:sz w:val="16"/>
-          <w:szCs w:val="16"/>
-        </w:rPr>
-        <w:t>there is a related question ...</w:t>
-      </w:r>
-    </w:p>
-    <w:p>
-      <w:r>
-        <w:rPr>
-          <w:sz w:val="16"/>
-          <w:szCs w:val="16"/>
-        </w:rPr>
-        <w:t> </w:t>
-      </w:r>
-    </w:p>
-    <w:p>
-      <w:proofErr w:type="spellStart"/>
-      <w:r>
-        <w:rPr>
-          <w:sz w:val="16"/>
-          <w:szCs w:val="16"/>
-        </w:rPr>
-        <w:t>psweeney</w:t>
-      </w:r>
-      <w:proofErr w:type="spellEnd"/>
-      <w:r>
-        <w:rPr>
-          <w:sz w:val="16"/>
-          <w:szCs w:val="16"/>
-        </w:rPr>
-        <w:t xml:space="preserve"> [13:44] </w:t>
-      </w:r>
-    </w:p>
-    <w:p>
-      <w:proofErr w:type="gramStart"/>
-      <w:r>
-        <w:rPr>
-          <w:sz w:val="16"/>
-          <w:szCs w:val="16"/>
-        </w:rPr>
-        <w:t>so</w:t>
-      </w:r>
-      <w:proofErr w:type="gramEnd"/>
-      <w:r>
-        <w:rPr>
-          <w:sz w:val="16"/>
-          <w:szCs w:val="16"/>
-        </w:rPr>
-        <w:t xml:space="preserve"> for that </w:t>
-      </w:r>
-      <w:proofErr w:type="spellStart"/>
-      <w:r>
-        <w:rPr>
-          <w:sz w:val="16"/>
-          <w:szCs w:val="16"/>
-        </w:rPr>
-        <w:t>useage</w:t>
-      </w:r>
-      <w:proofErr w:type="spellEnd"/>
-      <w:r>
-        <w:rPr>
-          <w:sz w:val="16"/>
-          <w:szCs w:val="16"/>
-        </w:rPr>
-        <w:t>, you'd never need case?</w:t>
-      </w:r>
-    </w:p>
-    <w:p/>
-    <w:p>
-      <w:proofErr w:type="spellStart"/>
-      <w:r>
-        <w:rPr>
-          <w:sz w:val="16"/>
-          <w:szCs w:val="16"/>
-        </w:rPr>
-        <w:t>julianjelfs</w:t>
-      </w:r>
-      <w:proofErr w:type="spellEnd"/>
-      <w:r>
-        <w:rPr>
-          <w:sz w:val="16"/>
-          <w:szCs w:val="16"/>
-        </w:rPr>
-        <w:t xml:space="preserve"> [13:45] </w:t>
-      </w:r>
-    </w:p>
-    <w:p>
-      <w:r>
-        <w:rPr>
-          <w:sz w:val="16"/>
-          <w:szCs w:val="16"/>
-        </w:rPr>
-        <w:t>what if I want to say that there is a capability `</w:t>
-      </w:r>
-      <w:proofErr w:type="spellStart"/>
-      <w:r>
-        <w:rPr>
-          <w:sz w:val="16"/>
-          <w:szCs w:val="16"/>
-        </w:rPr>
-        <w:t>doThing</w:t>
-      </w:r>
-      <w:proofErr w:type="spellEnd"/>
-      <w:r>
-        <w:rPr>
-          <w:sz w:val="16"/>
-          <w:szCs w:val="16"/>
-        </w:rPr>
-        <w:t>` to be provided by `</w:t>
-      </w:r>
-      <w:proofErr w:type="spellStart"/>
-      <w:r>
-        <w:rPr>
-          <w:sz w:val="16"/>
-          <w:szCs w:val="16"/>
-        </w:rPr>
-        <w:t>ThingDoer</w:t>
-      </w:r>
-      <w:proofErr w:type="spellEnd"/>
-      <w:r>
-        <w:rPr>
-          <w:sz w:val="16"/>
-          <w:szCs w:val="16"/>
-        </w:rPr>
-        <w:t>` types</w:t>
-      </w:r>
-    </w:p>
-    <w:p>
-      <w:r>
-        <w:rPr>
-          <w:sz w:val="16"/>
-          <w:szCs w:val="16"/>
-        </w:rPr>
-        <w:t>and I want a function that depends on its argument being able to `</w:t>
-      </w:r>
-      <w:proofErr w:type="spellStart"/>
-      <w:r>
-        <w:rPr>
-          <w:sz w:val="16"/>
-          <w:szCs w:val="16"/>
-        </w:rPr>
-        <w:t>doThing`s</w:t>
-      </w:r>
-      <w:proofErr w:type="spellEnd"/>
-    </w:p>
-    <w:p>
-      <w:r>
-        <w:rPr>
-          <w:sz w:val="16"/>
-          <w:szCs w:val="16"/>
-        </w:rPr>
-        <w:t xml:space="preserve">in this case Elm is going to fall short but not </w:t>
-      </w:r>
-      <w:proofErr w:type="spellStart"/>
-      <w:r>
-        <w:rPr>
-          <w:sz w:val="16"/>
-          <w:szCs w:val="16"/>
-        </w:rPr>
-        <w:t>haskell</w:t>
-      </w:r>
-      <w:proofErr w:type="spellEnd"/>
-    </w:p>
-    <w:p>
-      <w:r>
-        <w:rPr>
-          <w:sz w:val="16"/>
-          <w:szCs w:val="16"/>
-        </w:rPr>
-        <w:t> ```</w:t>
-      </w:r>
-      <w:proofErr w:type="spellStart"/>
-      <w:proofErr w:type="gramStart"/>
-      <w:r>
-        <w:rPr>
-          <w:sz w:val="16"/>
-          <w:szCs w:val="16"/>
-        </w:rPr>
-        <w:t>needsAThingDoer</w:t>
-      </w:r>
-      <w:proofErr w:type="spellEnd"/>
-      <w:r>
-        <w:rPr>
-          <w:sz w:val="16"/>
-          <w:szCs w:val="16"/>
-        </w:rPr>
-        <w:t xml:space="preserve"> :</w:t>
-      </w:r>
-      <w:proofErr w:type="gramEnd"/>
-      <w:r>
-        <w:rPr>
-          <w:sz w:val="16"/>
-          <w:szCs w:val="16"/>
-        </w:rPr>
-        <w:t xml:space="preserve">: </w:t>
-      </w:r>
-      <w:proofErr w:type="spellStart"/>
-      <w:r>
-        <w:rPr>
-          <w:sz w:val="16"/>
-          <w:szCs w:val="16"/>
-        </w:rPr>
-        <w:t>ThingDoer</w:t>
-      </w:r>
-      <w:proofErr w:type="spellEnd"/>
-      <w:r>
-        <w:rPr>
-          <w:sz w:val="16"/>
-          <w:szCs w:val="16"/>
-        </w:rPr>
-        <w:t xml:space="preserve"> a =&gt; a -&gt; Whatever</w:t>
-      </w:r>
-    </w:p>
-    <w:p>
-      <w:r>
-        <w:rPr>
-          <w:sz w:val="16"/>
-          <w:szCs w:val="16"/>
-        </w:rPr>
-        <w:t>```</w:t>
-      </w:r>
-    </w:p>
-    <w:p>
-      <w:r>
-        <w:rPr>
-          <w:sz w:val="16"/>
-          <w:szCs w:val="16"/>
-        </w:rPr>
-        <w:t xml:space="preserve">meaning give me any kind of `a` </w:t>
-      </w:r>
-      <w:proofErr w:type="gramStart"/>
-      <w:r>
-        <w:rPr>
-          <w:sz w:val="16"/>
-          <w:szCs w:val="16"/>
-        </w:rPr>
-        <w:t>as long as</w:t>
-      </w:r>
-      <w:proofErr w:type="gramEnd"/>
-      <w:r>
-        <w:rPr>
-          <w:sz w:val="16"/>
-          <w:szCs w:val="16"/>
-        </w:rPr>
-        <w:t xml:space="preserve"> it's a thing doer</w:t>
-      </w:r>
-    </w:p>
-    <w:p>
-      <w:r>
-        <w:rPr>
-          <w:sz w:val="16"/>
-          <w:szCs w:val="16"/>
-        </w:rPr>
-        <w:t xml:space="preserve">In this case </w:t>
-      </w:r>
-      <w:proofErr w:type="spellStart"/>
-      <w:r>
-        <w:rPr>
-          <w:sz w:val="16"/>
-          <w:szCs w:val="16"/>
-        </w:rPr>
-        <w:t>ThingDoer</w:t>
-      </w:r>
-      <w:proofErr w:type="spellEnd"/>
-      <w:r>
-        <w:rPr>
-          <w:sz w:val="16"/>
-          <w:szCs w:val="16"/>
-        </w:rPr>
-        <w:t xml:space="preserve"> is a </w:t>
-      </w:r>
-      <w:proofErr w:type="spellStart"/>
-      <w:r>
-        <w:rPr>
-          <w:sz w:val="16"/>
-          <w:szCs w:val="16"/>
-        </w:rPr>
-        <w:t>Typeclass</w:t>
-      </w:r>
-      <w:proofErr w:type="spellEnd"/>
-      <w:r>
-        <w:rPr>
-          <w:sz w:val="16"/>
-          <w:szCs w:val="16"/>
-        </w:rPr>
-        <w:t xml:space="preserve"> which is like an interface</w:t>
-      </w:r>
-    </w:p>
-    <w:p/>
-    <w:p>
-      <w:proofErr w:type="spellStart"/>
-      <w:r>
-        <w:rPr>
-          <w:sz w:val="16"/>
-          <w:szCs w:val="16"/>
-        </w:rPr>
-        <w:t>psweeney</w:t>
-      </w:r>
-      <w:proofErr w:type="spellEnd"/>
-      <w:r>
-        <w:rPr>
-          <w:sz w:val="16"/>
-          <w:szCs w:val="16"/>
-        </w:rPr>
-        <w:t xml:space="preserve"> [13:47] </w:t>
-      </w:r>
-    </w:p>
-    <w:p>
-      <w:r>
-        <w:rPr>
-          <w:sz w:val="16"/>
-          <w:szCs w:val="16"/>
-        </w:rPr>
-        <w:t xml:space="preserve">ok, looks good, so in </w:t>
-      </w:r>
-      <w:proofErr w:type="spellStart"/>
-      <w:r>
-        <w:rPr>
-          <w:sz w:val="16"/>
-          <w:szCs w:val="16"/>
-        </w:rPr>
-        <w:t>c#</w:t>
-      </w:r>
-      <w:proofErr w:type="spellEnd"/>
-      <w:r>
-        <w:rPr>
-          <w:sz w:val="16"/>
-          <w:szCs w:val="16"/>
-        </w:rPr>
-        <w:t xml:space="preserve"> world, we'd use an interface </w:t>
-      </w:r>
-      <w:proofErr w:type="spellStart"/>
-      <w:r>
-        <w:rPr>
-          <w:sz w:val="16"/>
-          <w:szCs w:val="16"/>
-        </w:rPr>
-        <w:t>IThingDoer</w:t>
-      </w:r>
-      <w:proofErr w:type="spellEnd"/>
-      <w:r>
-        <w:rPr>
-          <w:sz w:val="16"/>
-          <w:szCs w:val="16"/>
-        </w:rPr>
-        <w:t xml:space="preserve">. This sounds </w:t>
-      </w:r>
-      <w:proofErr w:type="spellStart"/>
-      <w:r>
-        <w:rPr>
-          <w:sz w:val="16"/>
-          <w:szCs w:val="16"/>
-        </w:rPr>
-        <w:t>haskell</w:t>
-      </w:r>
-      <w:proofErr w:type="spellEnd"/>
-      <w:r>
-        <w:rPr>
-          <w:sz w:val="16"/>
-          <w:szCs w:val="16"/>
-        </w:rPr>
-        <w:t xml:space="preserve"> specific though?</w:t>
-      </w:r>
-    </w:p>
-    <w:p>
-      <w:r>
-        <w:rPr>
-          <w:sz w:val="16"/>
-          <w:szCs w:val="16"/>
-        </w:rPr>
-        <w:t xml:space="preserve">is there a more general answer for the functional languages </w:t>
-      </w:r>
-      <w:proofErr w:type="spellStart"/>
-      <w:r>
-        <w:rPr>
-          <w:sz w:val="16"/>
-          <w:szCs w:val="16"/>
-        </w:rPr>
-        <w:t>f#</w:t>
-      </w:r>
-      <w:proofErr w:type="spellEnd"/>
-      <w:r>
-        <w:rPr>
-          <w:sz w:val="16"/>
-          <w:szCs w:val="16"/>
-        </w:rPr>
-        <w:t>/</w:t>
-      </w:r>
-      <w:proofErr w:type="spellStart"/>
-      <w:r>
-        <w:rPr>
-          <w:sz w:val="16"/>
-          <w:szCs w:val="16"/>
-        </w:rPr>
-        <w:t>clojure</w:t>
-      </w:r>
-      <w:proofErr w:type="spellEnd"/>
-      <w:r>
-        <w:rPr>
-          <w:sz w:val="16"/>
-          <w:szCs w:val="16"/>
-        </w:rPr>
-        <w:t>/</w:t>
-      </w:r>
-      <w:proofErr w:type="spellStart"/>
-      <w:r>
-        <w:rPr>
-          <w:sz w:val="16"/>
-          <w:szCs w:val="16"/>
-        </w:rPr>
-        <w:t>haskel</w:t>
-      </w:r>
-      <w:proofErr w:type="spellEnd"/>
-      <w:r>
-        <w:rPr>
-          <w:sz w:val="16"/>
-          <w:szCs w:val="16"/>
-        </w:rPr>
-        <w:t xml:space="preserve"> etc, or is it all language specific?</w:t>
-      </w:r>
-    </w:p>
-    <w:p>
-      <w:r>
-        <w:rPr>
-          <w:sz w:val="16"/>
-          <w:szCs w:val="16"/>
-        </w:rPr>
-        <w:t> </w:t>
-      </w:r>
-    </w:p>
-    <w:p>
-      <w:proofErr w:type="spellStart"/>
-      <w:r>
-        <w:rPr>
-          <w:sz w:val="16"/>
-          <w:szCs w:val="16"/>
-        </w:rPr>
-        <w:t>julianjelfs</w:t>
-      </w:r>
-      <w:proofErr w:type="spellEnd"/>
-      <w:r>
-        <w:rPr>
-          <w:sz w:val="16"/>
-          <w:szCs w:val="16"/>
-        </w:rPr>
-        <w:t xml:space="preserve"> [13:48] </w:t>
-      </w:r>
-    </w:p>
-    <w:p>
-      <w:r>
-        <w:rPr>
-          <w:sz w:val="16"/>
-          <w:szCs w:val="16"/>
-        </w:rPr>
-        <w:t xml:space="preserve">It's not exactly </w:t>
-      </w:r>
-      <w:proofErr w:type="spellStart"/>
-      <w:r>
-        <w:rPr>
-          <w:sz w:val="16"/>
-          <w:szCs w:val="16"/>
-        </w:rPr>
-        <w:t>haskell</w:t>
-      </w:r>
-      <w:proofErr w:type="spellEnd"/>
-      <w:r>
-        <w:rPr>
-          <w:sz w:val="16"/>
-          <w:szCs w:val="16"/>
-        </w:rPr>
-        <w:t xml:space="preserve"> specific. But it is something that Elm and F# notably lack. It means that Elm and F# only actually have parametric polymorphism rather than the more powerful _constrained_ parametric polymorphism</w:t>
-      </w:r>
-    </w:p>
-    <w:p>
-      <w:r>
-        <w:rPr>
-          <w:sz w:val="16"/>
-          <w:szCs w:val="16"/>
-        </w:rPr>
-        <w:t> </w:t>
-      </w:r>
-    </w:p>
-    <w:p>
-      <w:proofErr w:type="spellStart"/>
-      <w:r>
-        <w:rPr>
-          <w:sz w:val="16"/>
-          <w:szCs w:val="16"/>
-        </w:rPr>
-        <w:t>psweeney</w:t>
-      </w:r>
-      <w:proofErr w:type="spellEnd"/>
-      <w:r>
-        <w:rPr>
-          <w:sz w:val="16"/>
-          <w:szCs w:val="16"/>
-        </w:rPr>
-        <w:t xml:space="preserve"> [13:49] </w:t>
-      </w:r>
-    </w:p>
-    <w:p>
-      <w:proofErr w:type="gramStart"/>
-      <w:r>
-        <w:rPr>
-          <w:sz w:val="16"/>
-          <w:szCs w:val="16"/>
-        </w:rPr>
-        <w:t>so</w:t>
-      </w:r>
-      <w:proofErr w:type="gramEnd"/>
-      <w:r>
-        <w:rPr>
-          <w:sz w:val="16"/>
-          <w:szCs w:val="16"/>
-        </w:rPr>
-        <w:t xml:space="preserve"> can you use the pattern matching function declaration in </w:t>
-      </w:r>
-      <w:proofErr w:type="spellStart"/>
-      <w:r>
-        <w:rPr>
-          <w:sz w:val="16"/>
-          <w:szCs w:val="16"/>
-        </w:rPr>
-        <w:t>f#</w:t>
-      </w:r>
-      <w:proofErr w:type="spellEnd"/>
-      <w:r>
-        <w:rPr>
-          <w:sz w:val="16"/>
-          <w:szCs w:val="16"/>
-        </w:rPr>
-        <w:t xml:space="preserve"> etc?</w:t>
-      </w:r>
-    </w:p>
-    <w:p>
-      <w:r>
-        <w:rPr>
-          <w:sz w:val="16"/>
-          <w:szCs w:val="16"/>
-        </w:rPr>
-        <w:t> </w:t>
-      </w:r>
-    </w:p>
-    <w:p>
-      <w:proofErr w:type="spellStart"/>
-      <w:r>
-        <w:rPr>
-          <w:sz w:val="16"/>
-          <w:szCs w:val="16"/>
-        </w:rPr>
-        <w:t>julianjelfs</w:t>
-      </w:r>
-      <w:proofErr w:type="spellEnd"/>
-      <w:r>
-        <w:rPr>
-          <w:sz w:val="16"/>
-          <w:szCs w:val="16"/>
-        </w:rPr>
-        <w:t xml:space="preserve"> [13:49] </w:t>
-      </w:r>
-    </w:p>
-    <w:p>
-      <w:r>
-        <w:rPr>
-          <w:sz w:val="16"/>
-          <w:szCs w:val="16"/>
-        </w:rPr>
-        <w:t>Not 100% sure</w:t>
-      </w:r>
-    </w:p>
-    <w:p>
-      <w:r>
-        <w:rPr>
-          <w:sz w:val="16"/>
-          <w:szCs w:val="16"/>
-        </w:rPr>
-        <w:t> </w:t>
-      </w:r>
-    </w:p>
-    <w:p>
-      <w:proofErr w:type="spellStart"/>
-      <w:r>
-        <w:rPr>
-          <w:sz w:val="16"/>
-          <w:szCs w:val="16"/>
-        </w:rPr>
-        <w:t>psweeney</w:t>
-      </w:r>
-      <w:proofErr w:type="spellEnd"/>
-      <w:r>
-        <w:rPr>
-          <w:sz w:val="16"/>
-          <w:szCs w:val="16"/>
-        </w:rPr>
-        <w:t xml:space="preserve"> [13:50] </w:t>
-      </w:r>
-    </w:p>
-    <w:p>
-      <w:r>
-        <w:rPr>
-          <w:sz w:val="16"/>
-          <w:szCs w:val="16"/>
-        </w:rPr>
-        <w:t>k. If you can, you'd rarely need the case thang, which I thought was a big selling point of union types?</w:t>
-      </w:r>
-    </w:p>
-    <w:p/>
-    <w:p>
-      <w:pPr>
-        <w:ind w:left="240"/>
-      </w:pPr>
-      <w:proofErr w:type="spellStart"/>
-      <w:r>
-        <w:rPr>
-          <w:sz w:val="16"/>
-          <w:szCs w:val="16"/>
-        </w:rPr>
-        <w:t>julianjelfs</w:t>
-      </w:r>
-      <w:proofErr w:type="spellEnd"/>
-      <w:r>
-        <w:rPr>
-          <w:sz w:val="16"/>
-          <w:szCs w:val="16"/>
-        </w:rPr>
-        <w:t xml:space="preserve"> [14 minutes ago] </w:t>
-      </w:r>
-    </w:p>
-    <w:p>
-      <w:pPr>
-        <w:ind w:left="240"/>
-      </w:pPr>
-      <w:r>
-        <w:rPr>
-          <w:sz w:val="16"/>
-          <w:szCs w:val="16"/>
-        </w:rPr>
-        <w:t xml:space="preserve">On this </w:t>
-      </w:r>
-      <w:proofErr w:type="gramStart"/>
-      <w:r>
-        <w:rPr>
-          <w:sz w:val="16"/>
-          <w:szCs w:val="16"/>
-        </w:rPr>
-        <w:t>particular point</w:t>
-      </w:r>
-      <w:proofErr w:type="gramEnd"/>
-      <w:r>
-        <w:rPr>
-          <w:sz w:val="16"/>
-          <w:szCs w:val="16"/>
-        </w:rPr>
-        <w:t xml:space="preserve"> - the selling point is being able to exhaustively pattern match whether it be via the case statement or </w:t>
-      </w:r>
-      <w:proofErr w:type="spellStart"/>
-      <w:r>
-        <w:rPr>
-          <w:sz w:val="16"/>
-          <w:szCs w:val="16"/>
-        </w:rPr>
-        <w:t>destructuring</w:t>
-      </w:r>
-      <w:proofErr w:type="spellEnd"/>
-      <w:r>
-        <w:rPr>
-          <w:sz w:val="16"/>
-          <w:szCs w:val="16"/>
-        </w:rPr>
-        <w:t xml:space="preserve"> in </w:t>
-      </w:r>
-      <w:proofErr w:type="spellStart"/>
-      <w:r>
-        <w:rPr>
-          <w:sz w:val="16"/>
-          <w:szCs w:val="16"/>
-        </w:rPr>
-        <w:t>fn</w:t>
-      </w:r>
-      <w:proofErr w:type="spellEnd"/>
-      <w:r>
-        <w:rPr>
-          <w:sz w:val="16"/>
-          <w:szCs w:val="16"/>
-        </w:rPr>
-        <w:t xml:space="preserve"> definition. (And </w:t>
-      </w:r>
-      <w:proofErr w:type="gramStart"/>
-      <w:r>
-        <w:rPr>
-          <w:sz w:val="16"/>
-          <w:szCs w:val="16"/>
-        </w:rPr>
-        <w:t>also</w:t>
-      </w:r>
-      <w:proofErr w:type="gramEnd"/>
-      <w:r>
-        <w:rPr>
-          <w:sz w:val="16"/>
-          <w:szCs w:val="16"/>
-        </w:rPr>
-        <w:t xml:space="preserve"> being able to model data more correctly)</w:t>
-      </w:r>
-    </w:p>
-    <w:p>
-      <w:pPr>
-        <w:ind w:left="240"/>
-      </w:pPr>
-      <w:r>
-        <w:rPr>
-          <w:sz w:val="16"/>
-          <w:szCs w:val="16"/>
-        </w:rPr>
-        <w:t> </w:t>
-      </w:r>
-    </w:p>
-    <w:p>
-      <w:proofErr w:type="spellStart"/>
-      <w:r>
-        <w:rPr>
-          <w:sz w:val="16"/>
-          <w:szCs w:val="16"/>
-        </w:rPr>
-        <w:t>julianjelfs</w:t>
-      </w:r>
-      <w:proofErr w:type="spellEnd"/>
-      <w:r>
-        <w:rPr>
-          <w:sz w:val="16"/>
-          <w:szCs w:val="16"/>
-        </w:rPr>
-        <w:t xml:space="preserve"> [13:51] </w:t>
-      </w:r>
-    </w:p>
-    <w:p>
-      <w:proofErr w:type="gramStart"/>
-      <w:r>
-        <w:rPr>
-          <w:sz w:val="16"/>
-          <w:szCs w:val="16"/>
-        </w:rPr>
-        <w:t>yes</w:t>
-      </w:r>
-      <w:proofErr w:type="gramEnd"/>
-      <w:r>
-        <w:rPr>
-          <w:sz w:val="16"/>
-          <w:szCs w:val="16"/>
-        </w:rPr>
-        <w:t xml:space="preserve"> it's true that I use `case` a lot less in </w:t>
-      </w:r>
-      <w:proofErr w:type="spellStart"/>
-      <w:r>
-        <w:rPr>
-          <w:sz w:val="16"/>
-          <w:szCs w:val="16"/>
-        </w:rPr>
-        <w:t>haskell</w:t>
-      </w:r>
-      <w:proofErr w:type="spellEnd"/>
-      <w:r>
-        <w:rPr>
-          <w:sz w:val="16"/>
-          <w:szCs w:val="16"/>
-        </w:rPr>
-        <w:t xml:space="preserve"> than I do in Elm</w:t>
-      </w:r>
-    </w:p>
-    <w:p>
-      <w:r>
-        <w:rPr>
-          <w:sz w:val="16"/>
-          <w:szCs w:val="16"/>
-        </w:rPr>
-        <w:t> </w:t>
-      </w:r>
-    </w:p>
-    <w:p>
-      <w:proofErr w:type="spellStart"/>
-      <w:r>
-        <w:rPr>
-          <w:sz w:val="16"/>
-          <w:szCs w:val="16"/>
-        </w:rPr>
-        <w:t>psweeney</w:t>
-      </w:r>
-      <w:proofErr w:type="spellEnd"/>
-      <w:r>
-        <w:rPr>
-          <w:sz w:val="16"/>
-          <w:szCs w:val="16"/>
-        </w:rPr>
-        <w:t xml:space="preserve"> [13:51] </w:t>
-      </w:r>
-    </w:p>
-    <w:p>
-      <w:r>
-        <w:rPr>
-          <w:sz w:val="16"/>
-          <w:szCs w:val="16"/>
-        </w:rPr>
-        <w:t>thanks. sorry this must all seem very random, just trying to get my head around it all and the advantages and disadvantages of using different coding approaches as a kind of side project which I may write up some time</w:t>
-      </w:r>
-    </w:p>
-    <w:p>
-      <w:r>
-        <w:rPr>
-          <w:sz w:val="16"/>
-          <w:szCs w:val="16"/>
-        </w:rPr>
-        <w:t> </w:t>
-      </w:r>
-    </w:p>
-    <w:p>
-      <w:proofErr w:type="spellStart"/>
-      <w:r>
-        <w:rPr>
-          <w:sz w:val="16"/>
-          <w:szCs w:val="16"/>
-        </w:rPr>
-        <w:t>julianjelfs</w:t>
-      </w:r>
-      <w:proofErr w:type="spellEnd"/>
-      <w:r>
-        <w:rPr>
-          <w:sz w:val="16"/>
-          <w:szCs w:val="16"/>
-        </w:rPr>
-        <w:t xml:space="preserve"> [13:52] </w:t>
-      </w:r>
-    </w:p>
-    <w:p>
-      <w:proofErr w:type="gramStart"/>
-      <w:r>
-        <w:rPr>
-          <w:sz w:val="16"/>
-          <w:szCs w:val="16"/>
-        </w:rPr>
-        <w:t>yes</w:t>
-      </w:r>
-      <w:proofErr w:type="gramEnd"/>
-      <w:r>
-        <w:rPr>
-          <w:sz w:val="16"/>
-          <w:szCs w:val="16"/>
-        </w:rPr>
-        <w:t xml:space="preserve"> it's interesting stuff. Clojure is a little bit different again, it has something called multi-methods to do this kind of dynamic dispatch. But it's dynamic so really very different.</w:t>
-      </w:r>
-    </w:p>
-    <w:p>
-      <w:r>
-        <w:rPr>
-          <w:sz w:val="16"/>
-          <w:szCs w:val="16"/>
-        </w:rPr>
-        <w:t> </w:t>
-      </w:r>
-    </w:p>
-    <w:p>
-      <w:proofErr w:type="spellStart"/>
-      <w:r>
-        <w:rPr>
-          <w:sz w:val="16"/>
-          <w:szCs w:val="16"/>
-        </w:rPr>
-        <w:t>psweeney</w:t>
-      </w:r>
-      <w:proofErr w:type="spellEnd"/>
-      <w:r>
-        <w:rPr>
-          <w:sz w:val="16"/>
-          <w:szCs w:val="16"/>
-        </w:rPr>
-        <w:t xml:space="preserve"> [13:52] </w:t>
-      </w:r>
-    </w:p>
-    <w:p>
-      <w:r>
-        <w:rPr>
-          <w:sz w:val="16"/>
-          <w:szCs w:val="16"/>
-        </w:rPr>
-        <w:t xml:space="preserve">triggered by your elm talks </w:t>
-      </w:r>
-      <w:proofErr w:type="spellStart"/>
-      <w:proofErr w:type="gramStart"/>
-      <w:r>
-        <w:rPr>
-          <w:sz w:val="16"/>
-          <w:szCs w:val="16"/>
-        </w:rPr>
-        <w:t>tbh</w:t>
-      </w:r>
-      <w:proofErr w:type="spellEnd"/>
-      <w:r>
-        <w:rPr>
-          <w:sz w:val="16"/>
-          <w:szCs w:val="16"/>
-        </w:rPr>
-        <w:t xml:space="preserve"> :</w:t>
-      </w:r>
-      <w:proofErr w:type="spellStart"/>
-      <w:proofErr w:type="gramEnd"/>
-      <w:r>
-        <w:rPr>
-          <w:sz w:val="16"/>
-          <w:szCs w:val="16"/>
-        </w:rPr>
-        <w:t>thumbsup</w:t>
-      </w:r>
-      <w:proofErr w:type="spellEnd"/>
-      <w:r>
-        <w:rPr>
-          <w:sz w:val="16"/>
-          <w:szCs w:val="16"/>
-        </w:rPr>
-        <w:t>::skin-tone-2:</w:t>
-      </w:r>
-    </w:p>
-    <w:p>
-      <w:proofErr w:type="spellStart"/>
-      <w:r>
-        <w:rPr>
-          <w:sz w:val="16"/>
-          <w:szCs w:val="16"/>
-        </w:rPr>
-        <w:t>i</w:t>
-      </w:r>
-      <w:proofErr w:type="spellEnd"/>
-      <w:r>
-        <w:rPr>
-          <w:sz w:val="16"/>
-          <w:szCs w:val="16"/>
-        </w:rPr>
-        <w:t xml:space="preserve"> started thinking I'd write a </w:t>
-      </w:r>
-      <w:proofErr w:type="spellStart"/>
-      <w:r>
-        <w:rPr>
-          <w:sz w:val="16"/>
-          <w:szCs w:val="16"/>
-        </w:rPr>
-        <w:t>kinda</w:t>
-      </w:r>
-      <w:proofErr w:type="spellEnd"/>
-      <w:r>
-        <w:rPr>
-          <w:sz w:val="16"/>
-          <w:szCs w:val="16"/>
-        </w:rPr>
-        <w:t xml:space="preserve"> white paper, but as I work through it, it's more like a massive multi-chapter book now!</w:t>
-      </w:r>
-    </w:p>
-    <w:p/>
-    <w:p>
-      <w:proofErr w:type="spellStart"/>
-      <w:r>
-        <w:rPr>
-          <w:sz w:val="16"/>
-          <w:szCs w:val="16"/>
-        </w:rPr>
-        <w:t>julianjelfs</w:t>
-      </w:r>
-      <w:proofErr w:type="spellEnd"/>
-      <w:r>
-        <w:rPr>
-          <w:sz w:val="16"/>
-          <w:szCs w:val="16"/>
-        </w:rPr>
-        <w:t xml:space="preserve"> [13:53] </w:t>
-      </w:r>
-    </w:p>
-    <w:p>
-      <w:r>
-        <w:rPr>
-          <w:sz w:val="16"/>
-          <w:szCs w:val="16"/>
-        </w:rPr>
-        <w:t>the more I study this stuff the more I think that it is most fundamentally about composition</w:t>
-      </w:r>
-    </w:p>
-    <w:p/>
+        <w:t xml:space="preserve"> [14:08] </w:t>
+      </w:r>
+    </w:p>
+    <w:p>
+      <w:r>
+        <w:rPr>
+          <w:sz w:val="16"/>
+          <w:szCs w:val="16"/>
+        </w:rPr>
+        <w:t xml:space="preserve">oh yeah, I'm resigned to the fact that </w:t>
+      </w:r>
+      <w:proofErr w:type="spellStart"/>
+      <w:r>
+        <w:rPr>
+          <w:sz w:val="16"/>
+          <w:szCs w:val="16"/>
+        </w:rPr>
+        <w:t>pezza</w:t>
+      </w:r>
+      <w:proofErr w:type="spellEnd"/>
+      <w:r>
+        <w:rPr>
+          <w:sz w:val="16"/>
+          <w:szCs w:val="16"/>
+        </w:rPr>
+        <w:t xml:space="preserve"> will take me as I can't match his early starts, and I'm not going to be doing it 7am on Christmas, maybe 3pm after lunch!</w:t>
+      </w:r>
+    </w:p>
     <w:p>
       <w:r>
         <w:rPr>
@@ -4299,583 +4927,6 @@
           <w:szCs w:val="16"/>
         </w:rPr>
         <w:lastRenderedPageBreak/>
-        <w:t>whatever you are doing there is something like a -&gt; b -&gt; c etc</w:t>
-      </w:r>
-    </w:p>
-    <w:p>
-      <w:r>
-        <w:rPr>
-          <w:sz w:val="16"/>
-          <w:szCs w:val="16"/>
-        </w:rPr>
-        <w:t xml:space="preserve">and </w:t>
-      </w:r>
-      <w:proofErr w:type="gramStart"/>
-      <w:r>
-        <w:rPr>
-          <w:sz w:val="16"/>
-          <w:szCs w:val="16"/>
-        </w:rPr>
-        <w:t>in order to</w:t>
-      </w:r>
-      <w:proofErr w:type="gramEnd"/>
-      <w:r>
-        <w:rPr>
-          <w:sz w:val="16"/>
-          <w:szCs w:val="16"/>
-        </w:rPr>
-        <w:t xml:space="preserve"> be able to think of that as a -&gt; c you _have_ to abide by certain rules</w:t>
-      </w:r>
-    </w:p>
-    <w:p>
-      <w:r>
-        <w:rPr>
-          <w:sz w:val="16"/>
-          <w:szCs w:val="16"/>
-        </w:rPr>
-        <w:t>hence the preoccupation with purity</w:t>
-      </w:r>
-    </w:p>
-    <w:p>
-      <w:r>
-        <w:rPr>
-          <w:sz w:val="16"/>
-          <w:szCs w:val="16"/>
-        </w:rPr>
-        <w:t> </w:t>
-      </w:r>
-    </w:p>
-    <w:p>
-      <w:proofErr w:type="spellStart"/>
-      <w:r>
-        <w:rPr>
-          <w:sz w:val="16"/>
-          <w:szCs w:val="16"/>
-        </w:rPr>
-        <w:t>psweeney</w:t>
-      </w:r>
-      <w:proofErr w:type="spellEnd"/>
-      <w:r>
-        <w:rPr>
-          <w:sz w:val="16"/>
-          <w:szCs w:val="16"/>
-        </w:rPr>
-        <w:t xml:space="preserve"> [13:56] </w:t>
-      </w:r>
-    </w:p>
-    <w:p>
-      <w:r>
-        <w:rPr>
-          <w:sz w:val="16"/>
-          <w:szCs w:val="16"/>
-        </w:rPr>
-        <w:t xml:space="preserve">the pure approach is _obviously_ so right when you think about it .... but more in theory than practice IMHO - as seen in </w:t>
-      </w:r>
-      <w:proofErr w:type="spellStart"/>
-      <w:r>
-        <w:rPr>
-          <w:sz w:val="16"/>
-          <w:szCs w:val="16"/>
-        </w:rPr>
-        <w:t>AoC</w:t>
-      </w:r>
-      <w:proofErr w:type="spellEnd"/>
-      <w:r>
-        <w:rPr>
-          <w:sz w:val="16"/>
-          <w:szCs w:val="16"/>
-        </w:rPr>
-        <w:t xml:space="preserve"> it's often quicker, easier/simpler(don't!) and produces more readable code to go all mutable and side-</w:t>
-      </w:r>
-      <w:proofErr w:type="spellStart"/>
-      <w:r>
-        <w:rPr>
-          <w:sz w:val="16"/>
-          <w:szCs w:val="16"/>
-        </w:rPr>
-        <w:t>effectsy</w:t>
-      </w:r>
-      <w:proofErr w:type="spellEnd"/>
-      <w:r>
-        <w:rPr>
-          <w:sz w:val="16"/>
-          <w:szCs w:val="16"/>
-        </w:rPr>
-        <w:t xml:space="preserve">. I'd like to </w:t>
-      </w:r>
-      <w:proofErr w:type="spellStart"/>
-      <w:r>
-        <w:rPr>
-          <w:sz w:val="16"/>
-          <w:szCs w:val="16"/>
-        </w:rPr>
-        <w:t>maximse</w:t>
-      </w:r>
-      <w:proofErr w:type="spellEnd"/>
-      <w:r>
-        <w:rPr>
-          <w:sz w:val="16"/>
-          <w:szCs w:val="16"/>
-        </w:rPr>
-        <w:t xml:space="preserve"> the purity-ness though, trying to find the "best" (whatever that means) middle way</w:t>
-      </w:r>
-    </w:p>
-    <w:p>
-      <w:proofErr w:type="gramStart"/>
-      <w:r>
-        <w:rPr>
-          <w:sz w:val="16"/>
-          <w:szCs w:val="16"/>
-        </w:rPr>
-        <w:t>anyway</w:t>
-      </w:r>
-      <w:proofErr w:type="gramEnd"/>
-      <w:r>
-        <w:rPr>
-          <w:sz w:val="16"/>
-          <w:szCs w:val="16"/>
-        </w:rPr>
-        <w:t xml:space="preserve"> I've taken a lot of your time approaching </w:t>
-      </w:r>
-      <w:proofErr w:type="spellStart"/>
-      <w:r>
-        <w:rPr>
-          <w:sz w:val="16"/>
-          <w:szCs w:val="16"/>
-        </w:rPr>
-        <w:t>xmas</w:t>
-      </w:r>
-      <w:proofErr w:type="spellEnd"/>
-      <w:r>
-        <w:rPr>
-          <w:sz w:val="16"/>
-          <w:szCs w:val="16"/>
-        </w:rPr>
-        <w:t xml:space="preserve"> </w:t>
-      </w:r>
-      <w:proofErr w:type="spellStart"/>
-      <w:r>
-        <w:rPr>
-          <w:sz w:val="16"/>
-          <w:szCs w:val="16"/>
-        </w:rPr>
-        <w:t>hometime</w:t>
-      </w:r>
-      <w:proofErr w:type="spellEnd"/>
-      <w:r>
-        <w:rPr>
-          <w:sz w:val="16"/>
-          <w:szCs w:val="16"/>
-        </w:rPr>
-        <w:t xml:space="preserve">. The </w:t>
-      </w:r>
-      <w:proofErr w:type="spellStart"/>
-      <w:r>
-        <w:rPr>
-          <w:sz w:val="16"/>
-          <w:szCs w:val="16"/>
-        </w:rPr>
-        <w:t>Aoc</w:t>
-      </w:r>
-      <w:proofErr w:type="spellEnd"/>
-      <w:r>
-        <w:rPr>
-          <w:sz w:val="16"/>
-          <w:szCs w:val="16"/>
-        </w:rPr>
-        <w:t xml:space="preserve"> puzzles and the stuff you/</w:t>
-      </w:r>
-      <w:proofErr w:type="spellStart"/>
-      <w:r>
-        <w:rPr>
-          <w:sz w:val="16"/>
-          <w:szCs w:val="16"/>
-        </w:rPr>
-        <w:t>tim</w:t>
-      </w:r>
-      <w:proofErr w:type="spellEnd"/>
-      <w:r>
-        <w:rPr>
-          <w:sz w:val="16"/>
-          <w:szCs w:val="16"/>
-        </w:rPr>
-        <w:t xml:space="preserve"> have done on there are very thought-provoking I'm getting heavily into the code thinking though, so I may bug you again in the new year. (edited)</w:t>
-      </w:r>
-    </w:p>
-    <w:p>
-      <w:r>
-        <w:rPr>
-          <w:sz w:val="16"/>
-          <w:szCs w:val="16"/>
-        </w:rPr>
-        <w:t>I hope you and all yours have a great one</w:t>
-      </w:r>
-    </w:p>
-    <w:p/>
-    <w:p>
-      <w:proofErr w:type="spellStart"/>
-      <w:r>
-        <w:rPr>
-          <w:sz w:val="16"/>
-          <w:szCs w:val="16"/>
-        </w:rPr>
-        <w:t>julianjelfs</w:t>
-      </w:r>
-      <w:proofErr w:type="spellEnd"/>
-      <w:r>
-        <w:rPr>
-          <w:sz w:val="16"/>
-          <w:szCs w:val="16"/>
-        </w:rPr>
-        <w:t xml:space="preserve"> [14:00] </w:t>
-      </w:r>
-    </w:p>
-    <w:p>
-      <w:r>
-        <w:rPr>
-          <w:sz w:val="16"/>
-          <w:szCs w:val="16"/>
-        </w:rPr>
-        <w:t>My point is that _there is no middle ground_ unfortunately though</w:t>
-      </w:r>
-    </w:p>
-    <w:p>
-      <w:r>
-        <w:rPr>
-          <w:sz w:val="16"/>
-          <w:szCs w:val="16"/>
-        </w:rPr>
-        <w:t>well there sort of is</w:t>
-      </w:r>
-    </w:p>
-    <w:p>
-      <w:r>
-        <w:rPr>
-          <w:sz w:val="16"/>
-          <w:szCs w:val="16"/>
-        </w:rPr>
-        <w:t xml:space="preserve">what I mean is that as soon as the laws are broken, composition is </w:t>
-      </w:r>
-      <w:proofErr w:type="gramStart"/>
-      <w:r>
-        <w:rPr>
-          <w:sz w:val="16"/>
-          <w:szCs w:val="16"/>
-        </w:rPr>
-        <w:t>broken</w:t>
-      </w:r>
-      <w:proofErr w:type="gramEnd"/>
-      <w:r>
-        <w:rPr>
-          <w:sz w:val="16"/>
-          <w:szCs w:val="16"/>
-        </w:rPr>
-        <w:t xml:space="preserve"> and a lot of the elegance disappears</w:t>
-      </w:r>
-    </w:p>
-    <w:p>
-      <w:r>
-        <w:rPr>
-          <w:sz w:val="16"/>
-          <w:szCs w:val="16"/>
-        </w:rPr>
-        <w:t>but I do agree that it isn't always easy to see how to proceed in this style</w:t>
-      </w:r>
-    </w:p>
-    <w:p>
-      <w:r>
-        <w:rPr>
-          <w:sz w:val="16"/>
-          <w:szCs w:val="16"/>
-        </w:rPr>
-        <w:t>but it gets easier with practice</w:t>
-      </w:r>
-    </w:p>
-    <w:p>
-      <w:r>
-        <w:rPr>
-          <w:sz w:val="16"/>
-          <w:szCs w:val="16"/>
-        </w:rPr>
-        <w:t>i.e. I don't think it is unnatural, I think it is just unfamiliar</w:t>
-      </w:r>
-    </w:p>
-    <w:p/>
-    <w:p>
-      <w:proofErr w:type="spellStart"/>
-      <w:r>
-        <w:rPr>
-          <w:sz w:val="16"/>
-          <w:szCs w:val="16"/>
-        </w:rPr>
-        <w:t>psweeney</w:t>
-      </w:r>
-      <w:proofErr w:type="spellEnd"/>
-      <w:r>
-        <w:rPr>
-          <w:sz w:val="16"/>
-          <w:szCs w:val="16"/>
-        </w:rPr>
-        <w:t xml:space="preserve"> [14:03] </w:t>
-      </w:r>
-    </w:p>
-    <w:p>
-      <w:r>
-        <w:rPr>
-          <w:sz w:val="16"/>
-          <w:szCs w:val="16"/>
-        </w:rPr>
-        <w:t xml:space="preserve">lol, and _that_ right there, is the debate I'm having with myself. Elegance is a virtue, but isn't (necessarily) a software requirement, so is the fact the elegance disappears _always a problem - there's obviously a lot of cases where it IS and has implications for maintainability long term etc. I take your point on familiarity, but if it isn't easy to quickly pick up, it isn't as easily maintainable long-term as </w:t>
-      </w:r>
-      <w:proofErr w:type="gramStart"/>
-      <w:r>
-        <w:rPr>
-          <w:sz w:val="16"/>
-          <w:szCs w:val="16"/>
-        </w:rPr>
-        <w:t>teams</w:t>
-      </w:r>
-      <w:proofErr w:type="gramEnd"/>
-      <w:r>
-        <w:rPr>
-          <w:sz w:val="16"/>
-          <w:szCs w:val="16"/>
-        </w:rPr>
-        <w:t xml:space="preserve"> change?</w:t>
-      </w:r>
-    </w:p>
-    <w:p>
-      <w:r>
-        <w:rPr>
-          <w:sz w:val="16"/>
-          <w:szCs w:val="16"/>
-        </w:rPr>
-        <w:t>I'm always sceptical of black or white being the answer in either direction though, flexibility to situation is key- embrace the grey!</w:t>
-      </w:r>
-    </w:p>
-    <w:p/>
-    <w:p>
-      <w:proofErr w:type="spellStart"/>
-      <w:r>
-        <w:rPr>
-          <w:sz w:val="16"/>
-          <w:szCs w:val="16"/>
-        </w:rPr>
-        <w:t>julianjelfs</w:t>
-      </w:r>
-      <w:proofErr w:type="spellEnd"/>
-      <w:r>
-        <w:rPr>
-          <w:sz w:val="16"/>
-          <w:szCs w:val="16"/>
-        </w:rPr>
-        <w:t xml:space="preserve"> [14:04] </w:t>
-      </w:r>
-    </w:p>
-    <w:p>
-      <w:r>
-        <w:rPr>
-          <w:sz w:val="16"/>
-          <w:szCs w:val="16"/>
-        </w:rPr>
-        <w:t xml:space="preserve">I can only suggest that you seriously try it! I'll </w:t>
-      </w:r>
-      <w:proofErr w:type="gramStart"/>
-      <w:r>
-        <w:rPr>
-          <w:sz w:val="16"/>
-          <w:szCs w:val="16"/>
-        </w:rPr>
-        <w:t>help :</w:t>
-      </w:r>
-      <w:proofErr w:type="spellStart"/>
-      <w:r>
-        <w:rPr>
-          <w:sz w:val="16"/>
-          <w:szCs w:val="16"/>
-        </w:rPr>
-        <w:t>slightly</w:t>
-      </w:r>
-      <w:proofErr w:type="gramEnd"/>
-      <w:r>
-        <w:rPr>
-          <w:sz w:val="16"/>
-          <w:szCs w:val="16"/>
-        </w:rPr>
-        <w:t>_smiling_face</w:t>
-      </w:r>
-      <w:proofErr w:type="spellEnd"/>
-      <w:r>
-        <w:rPr>
-          <w:sz w:val="16"/>
-          <w:szCs w:val="16"/>
-        </w:rPr>
-        <w:t>: I genuinely believe there is no trade-off here.</w:t>
-      </w:r>
-    </w:p>
-    <w:p/>
-    <w:p>
-      <w:proofErr w:type="spellStart"/>
-      <w:r>
-        <w:rPr>
-          <w:sz w:val="16"/>
-          <w:szCs w:val="16"/>
-        </w:rPr>
-        <w:t>psweeney</w:t>
-      </w:r>
-      <w:proofErr w:type="spellEnd"/>
-      <w:r>
-        <w:rPr>
-          <w:sz w:val="16"/>
-          <w:szCs w:val="16"/>
-        </w:rPr>
-        <w:t xml:space="preserve"> [14:06] </w:t>
-      </w:r>
-    </w:p>
-    <w:p>
-      <w:proofErr w:type="gramStart"/>
-      <w:r>
-        <w:rPr>
-          <w:sz w:val="16"/>
-          <w:szCs w:val="16"/>
-        </w:rPr>
-        <w:t>Thanks</w:t>
-      </w:r>
-      <w:proofErr w:type="gramEnd"/>
-      <w:r>
-        <w:rPr>
-          <w:sz w:val="16"/>
-          <w:szCs w:val="16"/>
-        </w:rPr>
-        <w:t xml:space="preserve"> I fully intend to! I'm </w:t>
-      </w:r>
-      <w:proofErr w:type="gramStart"/>
-      <w:r>
-        <w:rPr>
-          <w:sz w:val="16"/>
-          <w:szCs w:val="16"/>
-        </w:rPr>
-        <w:t>actually re-awakening</w:t>
-      </w:r>
-      <w:proofErr w:type="gramEnd"/>
-      <w:r>
-        <w:rPr>
-          <w:sz w:val="16"/>
-          <w:szCs w:val="16"/>
-        </w:rPr>
-        <w:t xml:space="preserve"> my interest of development which was </w:t>
-      </w:r>
-      <w:proofErr w:type="spellStart"/>
-      <w:r>
-        <w:rPr>
-          <w:sz w:val="16"/>
-          <w:szCs w:val="16"/>
-        </w:rPr>
-        <w:t>waining</w:t>
-      </w:r>
-      <w:proofErr w:type="spellEnd"/>
-      <w:r>
-        <w:rPr>
-          <w:sz w:val="16"/>
-          <w:szCs w:val="16"/>
-        </w:rPr>
-        <w:t xml:space="preserve"> a bit by stepping up/out to thinking at a more meta level about it!</w:t>
-      </w:r>
-    </w:p>
-    <w:p/>
-    <w:p>
-      <w:proofErr w:type="spellStart"/>
-      <w:r>
-        <w:rPr>
-          <w:sz w:val="16"/>
-          <w:szCs w:val="16"/>
-        </w:rPr>
-        <w:t>julianjelfs</w:t>
-      </w:r>
-      <w:proofErr w:type="spellEnd"/>
-      <w:r>
-        <w:rPr>
-          <w:sz w:val="16"/>
-          <w:szCs w:val="16"/>
-        </w:rPr>
-        <w:t xml:space="preserve"> [14:07] </w:t>
-      </w:r>
-    </w:p>
-    <w:p>
-      <w:r>
-        <w:rPr>
-          <w:sz w:val="16"/>
-          <w:szCs w:val="16"/>
-        </w:rPr>
-        <w:t xml:space="preserve">OK well good luck with the rest of </w:t>
-      </w:r>
-      <w:proofErr w:type="spellStart"/>
-      <w:r>
-        <w:rPr>
-          <w:sz w:val="16"/>
-          <w:szCs w:val="16"/>
-        </w:rPr>
-        <w:t>AoC</w:t>
-      </w:r>
-      <w:proofErr w:type="spellEnd"/>
-      <w:r>
-        <w:rPr>
-          <w:sz w:val="16"/>
-          <w:szCs w:val="16"/>
-        </w:rPr>
-        <w:t xml:space="preserve"> and try to find time for Christmas too!</w:t>
-      </w:r>
-    </w:p>
-    <w:p/>
-    <w:p>
-      <w:proofErr w:type="spellStart"/>
-      <w:r>
-        <w:rPr>
-          <w:sz w:val="16"/>
-          <w:szCs w:val="16"/>
-        </w:rPr>
-        <w:t>psweeney</w:t>
-      </w:r>
-      <w:proofErr w:type="spellEnd"/>
-      <w:r>
-        <w:rPr>
-          <w:sz w:val="16"/>
-          <w:szCs w:val="16"/>
-        </w:rPr>
-        <w:t xml:space="preserve"> [14:08] </w:t>
-      </w:r>
-    </w:p>
-    <w:p>
-      <w:r>
-        <w:rPr>
-          <w:sz w:val="16"/>
-          <w:szCs w:val="16"/>
-        </w:rPr>
-        <w:t xml:space="preserve">oh yeah, I'm resigned to the fact that </w:t>
-      </w:r>
-      <w:proofErr w:type="spellStart"/>
-      <w:r>
-        <w:rPr>
-          <w:sz w:val="16"/>
-          <w:szCs w:val="16"/>
-        </w:rPr>
-        <w:t>pezza</w:t>
-      </w:r>
-      <w:proofErr w:type="spellEnd"/>
-      <w:r>
-        <w:rPr>
-          <w:sz w:val="16"/>
-          <w:szCs w:val="16"/>
-        </w:rPr>
-        <w:t xml:space="preserve"> will take me as I can't match his early starts, and I'm not going to be doing it 7am on Christmas, maybe 3pm after lunch!</w:t>
-      </w:r>
-    </w:p>
-    <w:p>
-      <w:r>
-        <w:rPr>
-          <w:sz w:val="16"/>
-          <w:szCs w:val="16"/>
-        </w:rPr>
         <w:t>All the best Julian cu next year</w:t>
       </w:r>
     </w:p>

</xml_diff>